<commit_message>
changes to notebook sections and table of contents
</commit_message>
<xml_diff>
--- a/Documentation/Notebook Sections.docx
+++ b/Documentation/Notebook Sections.docx
@@ -2,6 +2,78 @@
 <file path=word/document.xml><?xml version="1.0" encoding="utf-8"?>
 <w:document xmlns:wpc="http://schemas.microsoft.com/office/word/2010/wordprocessingCanvas" xmlns:cx="http://schemas.microsoft.com/office/drawing/2014/chartex" xmlns:cx1="http://schemas.microsoft.com/office/drawing/2015/9/8/chartex" xmlns:cx2="http://schemas.microsoft.com/office/drawing/2015/10/21/chartex" xmlns:cx3="http://schemas.microsoft.com/office/drawing/2016/5/9/chartex" xmlns:cx4="http://schemas.microsoft.com/office/drawing/2016/5/10/chartex" xmlns:cx5="http://schemas.microsoft.com/office/drawing/2016/5/11/chartex" xmlns:cx6="http://schemas.microsoft.com/office/drawing/2016/5/12/chartex" xmlns:cx7="http://schemas.microsoft.com/office/drawing/2016/5/13/chartex" xmlns:cx8="http://schemas.microsoft.com/office/drawing/2016/5/14/chartex" xmlns:mc="http://schemas.openxmlformats.org/markup-compatibility/2006" xmlns:aink="http://schemas.microsoft.com/office/drawing/2016/ink" xmlns:am3d="http://schemas.microsoft.com/office/drawing/2017/model3d" xmlns:o="urn:schemas-microsoft-com:office:office" xmlns:r="http://schemas.openxmlformats.org/officeDocument/2006/relationships" xmlns:m="http://schemas.openxmlformats.org/officeDocument/2006/math" xmlns:v="urn:schemas-microsoft-com:vml" xmlns:wp14="http://schemas.microsoft.com/office/word/2010/wordprocessingDrawing" xmlns:wp="http://schemas.openxmlformats.org/drawingml/2006/wordprocessingDrawing" xmlns:w10="urn:schemas-microsoft-com:office:word" xmlns:w="http://schemas.openxmlformats.org/wordprocessingml/2006/main" xmlns:w14="http://schemas.microsoft.com/office/word/2010/wordml" xmlns:w15="http://schemas.microsoft.com/office/word/2012/wordml" xmlns:w16cid="http://schemas.microsoft.com/office/word/2016/wordml/cid" xmlns:w16se="http://schemas.microsoft.com/office/word/2015/wordml/symex" xmlns:wpg="http://schemas.microsoft.com/office/word/2010/wordprocessingGroup" xmlns:wpi="http://schemas.microsoft.com/office/word/2010/wordprocessingInk" xmlns:wne="http://schemas.microsoft.com/office/word/2006/wordml" xmlns:wps="http://schemas.microsoft.com/office/word/2010/wordprocessingShape" mc:Ignorable="w14 w15 w16se w16cid wp14">
   <w:body>
+    <w:p>
+      <w:pPr>
+        <w:rPr>
+          <w:noProof/>
+        </w:rPr>
+      </w:pPr>
+      <w:r>
+        <w:rPr>
+          <w:noProof/>
+          <w:color w:val="1C6194" w:themeColor="accent6" w:themeShade="BF"/>
+        </w:rPr>
+        <w:drawing>
+          <wp:anchor distT="0" distB="0" distL="114300" distR="114300" simplePos="0" relativeHeight="251905024" behindDoc="0" locked="0" layoutInCell="1" allowOverlap="1" wp14:anchorId="318D1FA4" wp14:editId="36D92C3D">
+            <wp:simplePos x="0" y="0"/>
+            <wp:positionH relativeFrom="column">
+              <wp:posOffset>1672949</wp:posOffset>
+            </wp:positionH>
+            <wp:positionV relativeFrom="paragraph">
+              <wp:posOffset>-203642</wp:posOffset>
+            </wp:positionV>
+            <wp:extent cx="3449955" cy="3640455"/>
+            <wp:effectExtent l="0" t="0" r="0" b="0"/>
+            <wp:wrapNone/>
+            <wp:docPr id="41" name="Picture 41"/>
+            <wp:cNvGraphicFramePr>
+              <a:graphicFrameLocks xmlns:a="http://schemas.openxmlformats.org/drawingml/2006/main" noChangeAspect="1"/>
+            </wp:cNvGraphicFramePr>
+            <a:graphic xmlns:a="http://schemas.openxmlformats.org/drawingml/2006/main">
+              <a:graphicData uri="http://schemas.openxmlformats.org/drawingml/2006/picture">
+                <pic:pic xmlns:pic="http://schemas.openxmlformats.org/drawingml/2006/picture">
+                  <pic:nvPicPr>
+                    <pic:cNvPr id="0" name="Picture 15"/>
+                    <pic:cNvPicPr>
+                      <a:picLocks noChangeAspect="1" noChangeArrowheads="1"/>
+                    </pic:cNvPicPr>
+                  </pic:nvPicPr>
+                  <pic:blipFill rotWithShape="1">
+                    <a:blip r:embed="rId8">
+                      <a:extLst>
+                        <a:ext uri="{28A0092B-C50C-407E-A947-70E740481C1C}">
+                          <a14:useLocalDpi xmlns:a14="http://schemas.microsoft.com/office/drawing/2010/main" val="0"/>
+                        </a:ext>
+                      </a:extLst>
+                    </a:blip>
+                    <a:srcRect l="21025" t="9845" r="28570"/>
+                    <a:stretch/>
+                  </pic:blipFill>
+                  <pic:spPr bwMode="auto">
+                    <a:xfrm>
+                      <a:off x="0" y="0"/>
+                      <a:ext cx="3449955" cy="3640455"/>
+                    </a:xfrm>
+                    <a:prstGeom prst="rect">
+                      <a:avLst/>
+                    </a:prstGeom>
+                    <a:noFill/>
+                    <a:ln>
+                      <a:noFill/>
+                    </a:ln>
+                    <a:extLst>
+                      <a:ext uri="{53640926-AAD7-44D8-BBD7-CCE9431645EC}">
+                        <a14:shadowObscured xmlns:a14="http://schemas.microsoft.com/office/drawing/2010/main"/>
+                      </a:ext>
+                    </a:extLst>
+                  </pic:spPr>
+                </pic:pic>
+              </a:graphicData>
+            </a:graphic>
+          </wp:anchor>
+        </w:drawing>
+      </w:r>
+    </w:p>
     <w:p>
       <w:pPr>
         <w:rPr>
@@ -18,20 +90,21 @@
       <w:r>
         <w:rPr>
           <w:noProof/>
+          <w:color w:val="1C6194" w:themeColor="accent6" w:themeShade="BF"/>
         </w:rPr>
         <w:drawing>
-          <wp:anchor distT="0" distB="0" distL="114300" distR="114300" simplePos="0" relativeHeight="251715582" behindDoc="1" locked="0" layoutInCell="1" allowOverlap="1" wp14:anchorId="5C862F80" wp14:editId="0705E31F">
+          <wp:anchor distT="0" distB="0" distL="114300" distR="114300" simplePos="0" relativeHeight="251891712" behindDoc="0" locked="0" layoutInCell="1" allowOverlap="1" wp14:anchorId="7C6C1428" wp14:editId="0B5E7E16">
             <wp:simplePos x="0" y="0"/>
             <wp:positionH relativeFrom="column">
-              <wp:posOffset>-330865</wp:posOffset>
+              <wp:posOffset>3175</wp:posOffset>
             </wp:positionH>
-            <wp:positionV relativeFrom="page">
-              <wp:posOffset>5776112</wp:posOffset>
+            <wp:positionV relativeFrom="paragraph">
+              <wp:posOffset>5751195</wp:posOffset>
             </wp:positionV>
-            <wp:extent cx="7522845" cy="1203655"/>
-            <wp:effectExtent l="0" t="0" r="1905" b="0"/>
+            <wp:extent cx="3577590" cy="1023620"/>
+            <wp:effectExtent l="0" t="0" r="3810" b="5080"/>
             <wp:wrapNone/>
-            <wp:docPr id="2" name="Graphic 2"/>
+            <wp:docPr id="11" name="Picture 11" descr="C:\Users\Matthew\Desktop\mobile-logo.jpg"/>
             <wp:cNvGraphicFramePr>
               <a:graphicFrameLocks xmlns:a="http://schemas.openxmlformats.org/drawingml/2006/main" noChangeAspect="1"/>
             </wp:cNvGraphicFramePr>
@@ -39,31 +112,109 @@
               <a:graphicData uri="http://schemas.openxmlformats.org/drawingml/2006/picture">
                 <pic:pic xmlns:pic="http://schemas.openxmlformats.org/drawingml/2006/picture">
                   <pic:nvPicPr>
-                    <pic:cNvPr id="1" name="Graphic 1" descr="wolrd map graphic"/>
+                    <pic:cNvPr id="0" name="Picture 3" descr="C:\Users\Matthew\Desktop\mobile-logo.jpg"/>
                     <pic:cNvPicPr>
-                      <a:picLocks noChangeAspect="1"/>
+                      <a:picLocks noChangeAspect="1" noChangeArrowheads="1"/>
                     </pic:cNvPicPr>
                   </pic:nvPicPr>
-                  <pic:blipFill>
-                    <a:blip r:embed="rId8">
+                  <pic:blipFill rotWithShape="1">
+                    <a:blip r:embed="rId9">
                       <a:extLst>
                         <a:ext uri="{28A0092B-C50C-407E-A947-70E740481C1C}">
                           <a14:useLocalDpi xmlns:a14="http://schemas.microsoft.com/office/drawing/2010/main" val="0"/>
                         </a:ext>
                       </a:extLst>
                     </a:blip>
-                    <a:stretch>
-                      <a:fillRect/>
-                    </a:stretch>
+                    <a:srcRect t="48963"/>
+                    <a:stretch/>
                   </pic:blipFill>
-                  <pic:spPr>
+                  <pic:spPr bwMode="auto">
                     <a:xfrm>
                       <a:off x="0" y="0"/>
-                      <a:ext cx="7522845" cy="1203655"/>
+                      <a:ext cx="3577590" cy="1023620"/>
                     </a:xfrm>
                     <a:prstGeom prst="rect">
                       <a:avLst/>
                     </a:prstGeom>
+                    <a:noFill/>
+                    <a:ln>
+                      <a:noFill/>
+                    </a:ln>
+                    <a:extLst>
+                      <a:ext uri="{53640926-AAD7-44D8-BBD7-CCE9431645EC}">
+                        <a14:shadowObscured xmlns:a14="http://schemas.microsoft.com/office/drawing/2010/main"/>
+                      </a:ext>
+                    </a:extLst>
+                  </pic:spPr>
+                </pic:pic>
+              </a:graphicData>
+            </a:graphic>
+            <wp14:sizeRelH relativeFrom="margin">
+              <wp14:pctWidth>0</wp14:pctWidth>
+            </wp14:sizeRelH>
+            <wp14:sizeRelV relativeFrom="margin">
+              <wp14:pctHeight>0</wp14:pctHeight>
+            </wp14:sizeRelV>
+          </wp:anchor>
+        </w:drawing>
+      </w:r>
+      <w:r>
+        <w:rPr>
+          <w:noProof/>
+        </w:rPr>
+        <w:drawing>
+          <wp:anchor distT="0" distB="0" distL="114300" distR="114300" simplePos="0" relativeHeight="251892736" behindDoc="0" locked="0" layoutInCell="1" allowOverlap="1" wp14:anchorId="6915AA53" wp14:editId="15E849A8">
+            <wp:simplePos x="0" y="0"/>
+            <wp:positionH relativeFrom="column">
+              <wp:posOffset>3844290</wp:posOffset>
+            </wp:positionH>
+            <wp:positionV relativeFrom="paragraph">
+              <wp:posOffset>5751499</wp:posOffset>
+            </wp:positionV>
+            <wp:extent cx="2909570" cy="1025525"/>
+            <wp:effectExtent l="0" t="0" r="5080" b="3175"/>
+            <wp:wrapNone/>
+            <wp:docPr id="22" name="Picture 22" descr="Image result for student projects and research committee"/>
+            <wp:cNvGraphicFramePr>
+              <a:graphicFrameLocks xmlns:a="http://schemas.openxmlformats.org/drawingml/2006/main" noChangeAspect="1"/>
+            </wp:cNvGraphicFramePr>
+            <a:graphic xmlns:a="http://schemas.openxmlformats.org/drawingml/2006/main">
+              <a:graphicData uri="http://schemas.openxmlformats.org/drawingml/2006/picture">
+                <pic:pic xmlns:pic="http://schemas.openxmlformats.org/drawingml/2006/picture">
+                  <pic:nvPicPr>
+                    <pic:cNvPr id="0" name="Picture 4" descr="Image result for student projects and research committee"/>
+                    <pic:cNvPicPr>
+                      <a:picLocks noChangeAspect="1" noChangeArrowheads="1"/>
+                    </pic:cNvPicPr>
+                  </pic:nvPicPr>
+                  <pic:blipFill rotWithShape="1">
+                    <a:blip r:embed="rId10" cstate="print">
+                      <a:extLst>
+                        <a:ext uri="{28A0092B-C50C-407E-A947-70E740481C1C}">
+                          <a14:useLocalDpi xmlns:a14="http://schemas.microsoft.com/office/drawing/2010/main" val="0"/>
+                        </a:ext>
+                      </a:extLst>
+                    </a:blip>
+                    <a:srcRect t="15730" b="19648"/>
+                    <a:stretch/>
+                  </pic:blipFill>
+                  <pic:spPr bwMode="auto">
+                    <a:xfrm>
+                      <a:off x="0" y="0"/>
+                      <a:ext cx="2909570" cy="1025525"/>
+                    </a:xfrm>
+                    <a:prstGeom prst="rect">
+                      <a:avLst/>
+                    </a:prstGeom>
+                    <a:noFill/>
+                    <a:ln>
+                      <a:noFill/>
+                    </a:ln>
+                    <a:extLst>
+                      <a:ext uri="{53640926-AAD7-44D8-BBD7-CCE9431645EC}">
+                        <a14:shadowObscured xmlns:a14="http://schemas.microsoft.com/office/drawing/2010/main"/>
+                      </a:ext>
+                    </a:extLst>
                   </pic:spPr>
                 </pic:pic>
               </a:graphicData>
@@ -85,152 +236,13 @@
         <mc:AlternateContent>
           <mc:Choice Requires="wps">
             <w:drawing>
-              <wp:anchor distT="0" distB="0" distL="114300" distR="114300" simplePos="0" relativeHeight="251864064" behindDoc="1" locked="0" layoutInCell="1" allowOverlap="1" wp14:anchorId="02BA9394" wp14:editId="07E6D55C">
+              <wp:anchor distT="0" distB="0" distL="114300" distR="114300" simplePos="0" relativeHeight="251863040" behindDoc="1" locked="0" layoutInCell="1" allowOverlap="1" wp14:anchorId="60E6C294" wp14:editId="49E79813">
                 <wp:simplePos x="0" y="0"/>
                 <wp:positionH relativeFrom="margin">
-                  <wp:posOffset>260350</wp:posOffset>
+                  <wp:posOffset>-47708</wp:posOffset>
                 </wp:positionH>
                 <wp:positionV relativeFrom="paragraph">
-                  <wp:posOffset>7994650</wp:posOffset>
-                </wp:positionV>
-                <wp:extent cx="5842000" cy="831850"/>
-                <wp:effectExtent l="0" t="0" r="0" b="0"/>
-                <wp:wrapNone/>
-                <wp:docPr id="172" name="Rectangle 172"/>
-                <wp:cNvGraphicFramePr/>
-                <a:graphic xmlns:a="http://schemas.openxmlformats.org/drawingml/2006/main">
-                  <a:graphicData uri="http://schemas.microsoft.com/office/word/2010/wordprocessingShape">
-                    <wps:wsp>
-                      <wps:cNvSpPr/>
-                      <wps:spPr>
-                        <a:xfrm>
-                          <a:off x="0" y="0"/>
-                          <a:ext cx="5842000" cy="831850"/>
-                        </a:xfrm>
-                        <a:prstGeom prst="rect">
-                          <a:avLst/>
-                        </a:prstGeom>
-                        <a:noFill/>
-                        <a:ln>
-                          <a:noFill/>
-                        </a:ln>
-                      </wps:spPr>
-                      <wps:style>
-                        <a:lnRef idx="2">
-                          <a:schemeClr val="accent1">
-                            <a:shade val="50000"/>
-                          </a:schemeClr>
-                        </a:lnRef>
-                        <a:fillRef idx="1">
-                          <a:schemeClr val="accent1"/>
-                        </a:fillRef>
-                        <a:effectRef idx="0">
-                          <a:schemeClr val="accent1"/>
-                        </a:effectRef>
-                        <a:fontRef idx="minor">
-                          <a:schemeClr val="lt1"/>
-                        </a:fontRef>
-                      </wps:style>
-                      <wps:txbx>
-                        <w:txbxContent>
-                          <w:p>
-                            <w:pPr>
-                              <w:pStyle w:val="Heading3"/>
-                              <w:spacing w:before="0"/>
-                              <w:jc w:val="left"/>
-                              <w:rPr>
-                                <w:color w:val="000000" w:themeColor="text1"/>
-                                <w:szCs w:val="44"/>
-                              </w:rPr>
-                            </w:pPr>
-                            <w:r>
-                              <w:rPr>
-                                <w:color w:val="000000" w:themeColor="text1"/>
-                                <w:szCs w:val="44"/>
-                              </w:rPr>
-                              <w:t>Matthew Castleberry,</w:t>
-                            </w:r>
-                            <w:r>
-                              <w:rPr>
-                                <w:color w:val="000000" w:themeColor="text1"/>
-                                <w:szCs w:val="44"/>
-                              </w:rPr>
-                              <w:t xml:space="preserve"> Josh JABLONOWSKI, JOE hinley, nia perkins</w:t>
-                            </w:r>
-                          </w:p>
-                        </w:txbxContent>
-                      </wps:txbx>
-                      <wps:bodyPr rot="0" spcFirstLastPara="0" vertOverflow="overflow" horzOverflow="overflow" vert="horz" wrap="square" lIns="91440" tIns="45720" rIns="91440" bIns="45720" numCol="1" spcCol="0" rtlCol="0" fromWordArt="0" anchor="ctr" anchorCtr="0" forceAA="0" compatLnSpc="1">
-                        <a:prstTxWarp prst="textNoShape">
-                          <a:avLst/>
-                        </a:prstTxWarp>
-                        <a:noAutofit/>
-                      </wps:bodyPr>
-                    </wps:wsp>
-                  </a:graphicData>
-                </a:graphic>
-                <wp14:sizeRelH relativeFrom="margin">
-                  <wp14:pctWidth>0</wp14:pctWidth>
-                </wp14:sizeRelH>
-                <wp14:sizeRelV relativeFrom="margin">
-                  <wp14:pctHeight>0</wp14:pctHeight>
-                </wp14:sizeRelV>
-              </wp:anchor>
-            </w:drawing>
-          </mc:Choice>
-          <mc:Fallback>
-            <w:pict>
-              <v:rect w14:anchorId="02BA9394" id="Rectangle 172" o:spid="_x0000_s1026" style="position:absolute;margin-left:20.5pt;margin-top:629.5pt;width:460pt;height:65.5pt;z-index:-251452416;visibility:visible;mso-wrap-style:square;mso-width-percent:0;mso-height-percent:0;mso-wrap-distance-left:9pt;mso-wrap-distance-top:0;mso-wrap-distance-right:9pt;mso-wrap-distance-bottom:0;mso-position-horizontal:absolute;mso-position-horizontal-relative:margin;mso-position-vertical:absolute;mso-position-vertical-relative:text;mso-width-percent:0;mso-height-percent:0;mso-width-relative:margin;mso-height-relative:margin;v-text-anchor:middle" o:gfxdata="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" filled="f" stroked="f" strokeweight="3pt">
-                <v:textbox>
-                  <w:txbxContent>
-                    <w:p>
-                      <w:pPr>
-                        <w:pStyle w:val="Heading3"/>
-                        <w:spacing w:before="0"/>
-                        <w:jc w:val="left"/>
-                        <w:rPr>
-                          <w:color w:val="000000" w:themeColor="text1"/>
-                          <w:szCs w:val="44"/>
-                        </w:rPr>
-                      </w:pPr>
-                      <w:r>
-                        <w:rPr>
-                          <w:color w:val="000000" w:themeColor="text1"/>
-                          <w:szCs w:val="44"/>
-                        </w:rPr>
-                        <w:t>Matthew Castleberry,</w:t>
-                      </w:r>
-                      <w:r>
-                        <w:rPr>
-                          <w:color w:val="000000" w:themeColor="text1"/>
-                          <w:szCs w:val="44"/>
-                        </w:rPr>
-                        <w:t xml:space="preserve"> Josh JABLONOWSKI, JOE hinley, nia perkins</w:t>
-                      </w:r>
-                    </w:p>
-                  </w:txbxContent>
-                </v:textbox>
-                <w10:wrap anchorx="margin"/>
-              </v:rect>
-            </w:pict>
-          </mc:Fallback>
-        </mc:AlternateContent>
-      </w:r>
-      <w:r>
-        <w:rPr>
-          <w:noProof/>
-          <w:color w:val="1C6194" w:themeColor="accent6" w:themeShade="BF"/>
-        </w:rPr>
-        <mc:AlternateContent>
-          <mc:Choice Requires="wps">
-            <w:drawing>
-              <wp:anchor distT="0" distB="0" distL="114300" distR="114300" simplePos="0" relativeHeight="251863040" behindDoc="1" locked="0" layoutInCell="1" allowOverlap="1" wp14:anchorId="60E6C294" wp14:editId="3D93EDA2">
-                <wp:simplePos x="0" y="0"/>
-                <wp:positionH relativeFrom="margin">
-                  <wp:align>left</wp:align>
-                </wp:positionH>
-                <wp:positionV relativeFrom="paragraph">
-                  <wp:posOffset>1397000</wp:posOffset>
+                  <wp:posOffset>2581910</wp:posOffset>
                 </wp:positionV>
                 <wp:extent cx="7004050" cy="3602990"/>
                 <wp:effectExtent l="0" t="0" r="0" b="0"/>
@@ -329,7 +341,7 @@
           </mc:Choice>
           <mc:Fallback>
             <w:pict>
-              <v:rect w14:anchorId="60E6C294" id="Rectangle 171" o:spid="_x0000_s1027" style="position:absolute;margin-left:0;margin-top:110pt;width:551.5pt;height:283.7pt;z-index:-251453440;visibility:visible;mso-wrap-style:square;mso-width-percent:0;mso-height-percent:0;mso-wrap-distance-left:9pt;mso-wrap-distance-top:0;mso-wrap-distance-right:9pt;mso-wrap-distance-bottom:0;mso-position-horizontal:left;mso-position-horizontal-relative:margin;mso-position-vertical:absolute;mso-position-vertical-relative:text;mso-width-percent:0;mso-height-percent:0;mso-width-relative:margin;mso-height-relative:margin;v-text-anchor:middle" o:gfxdata="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" filled="f" stroked="f" strokeweight="3pt">
+              <v:rect w14:anchorId="60E6C294" id="Rectangle 171" o:spid="_x0000_s1026" style="position:absolute;margin-left:-3.75pt;margin-top:203.3pt;width:551.5pt;height:283.7pt;z-index:-251453440;visibility:visible;mso-wrap-style:square;mso-width-percent:0;mso-height-percent:0;mso-wrap-distance-left:9pt;mso-wrap-distance-top:0;mso-wrap-distance-right:9pt;mso-wrap-distance-bottom:0;mso-position-horizontal:absolute;mso-position-horizontal-relative:margin;mso-position-vertical:absolute;mso-position-vertical-relative:text;mso-width-percent:0;mso-height-percent:0;mso-width-relative:margin;mso-height-relative:margin;v-text-anchor:middle" o:gfxdata="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" filled="f" stroked="f" strokeweight="3pt">
                 <v:textbox>
                   <w:txbxContent>
                     <w:p>
@@ -383,13 +395,13 @@
         <mc:AlternateContent>
           <mc:Choice Requires="wps">
             <w:drawing>
-              <wp:anchor distT="0" distB="0" distL="114300" distR="114300" simplePos="0" relativeHeight="251865088" behindDoc="1" locked="0" layoutInCell="1" allowOverlap="1" wp14:anchorId="31944213" wp14:editId="6F103711">
+              <wp:anchor distT="0" distB="0" distL="114300" distR="114300" simplePos="0" relativeHeight="251865088" behindDoc="1" locked="0" layoutInCell="1" allowOverlap="1" wp14:anchorId="31944213" wp14:editId="495FAF01">
                 <wp:simplePos x="0" y="0"/>
                 <wp:positionH relativeFrom="column">
-                  <wp:posOffset>251668</wp:posOffset>
+                  <wp:posOffset>307230</wp:posOffset>
                 </wp:positionH>
                 <wp:positionV relativeFrom="paragraph">
-                  <wp:posOffset>8850668</wp:posOffset>
+                  <wp:posOffset>8214525</wp:posOffset>
                 </wp:positionV>
                 <wp:extent cx="3930015" cy="450215"/>
                 <wp:effectExtent l="0" t="0" r="0" b="0"/>
@@ -532,7 +544,7 @@
           </mc:Choice>
           <mc:Fallback>
             <w:pict>
-              <v:rect w14:anchorId="31944213" id="Rectangle 1" o:spid="_x0000_s1028" style="position:absolute;margin-left:19.8pt;margin-top:696.9pt;width:309.45pt;height:35.45pt;z-index:-251451392;visibility:visible;mso-wrap-style:square;mso-width-percent:0;mso-height-percent:0;mso-wrap-distance-left:9pt;mso-wrap-distance-top:0;mso-wrap-distance-right:9pt;mso-wrap-distance-bottom:0;mso-position-horizontal:absolute;mso-position-horizontal-relative:text;mso-position-vertical:absolute;mso-position-vertical-relative:text;mso-width-percent:0;mso-height-percent:0;mso-width-relative:margin;mso-height-relative:margin;v-text-anchor:middle" o:gfxdata="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" filled="f" stroked="f" strokeweight="3pt">
+              <v:rect w14:anchorId="31944213" id="Rectangle 1" o:spid="_x0000_s1027" style="position:absolute;margin-left:24.2pt;margin-top:646.8pt;width:309.45pt;height:35.45pt;z-index:-251451392;visibility:visible;mso-wrap-style:square;mso-width-percent:0;mso-height-percent:0;mso-wrap-distance-left:9pt;mso-wrap-distance-top:0;mso-wrap-distance-right:9pt;mso-wrap-distance-bottom:0;mso-position-horizontal:absolute;mso-position-horizontal-relative:text;mso-position-vertical:absolute;mso-position-vertical-relative:text;mso-width-percent:0;mso-height-percent:0;mso-width-relative:margin;mso-height-relative:margin;v-text-anchor:middle" o:gfxdata="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" filled="f" stroked="f" strokeweight="3pt">
                 <v:textbox>
                   <w:txbxContent>
                     <w:p>
@@ -620,6 +632,223 @@
             </w:pict>
           </mc:Fallback>
         </mc:AlternateContent>
+      </w:r>
+      <w:r>
+        <w:rPr>
+          <w:noProof/>
+          <w:color w:val="1C6194" w:themeColor="accent6" w:themeShade="BF"/>
+        </w:rPr>
+        <mc:AlternateContent>
+          <mc:Choice Requires="wps">
+            <w:drawing>
+              <wp:anchor distT="0" distB="0" distL="114300" distR="114300" simplePos="0" relativeHeight="251864064" behindDoc="1" locked="0" layoutInCell="1" allowOverlap="1" wp14:anchorId="02BA9394" wp14:editId="76C992AD">
+                <wp:simplePos x="0" y="0"/>
+                <wp:positionH relativeFrom="margin">
+                  <wp:posOffset>308169</wp:posOffset>
+                </wp:positionH>
+                <wp:positionV relativeFrom="paragraph">
+                  <wp:posOffset>7438059</wp:posOffset>
+                </wp:positionV>
+                <wp:extent cx="5842000" cy="831850"/>
+                <wp:effectExtent l="0" t="0" r="0" b="0"/>
+                <wp:wrapNone/>
+                <wp:docPr id="172" name="Rectangle 172"/>
+                <wp:cNvGraphicFramePr/>
+                <a:graphic xmlns:a="http://schemas.openxmlformats.org/drawingml/2006/main">
+                  <a:graphicData uri="http://schemas.microsoft.com/office/word/2010/wordprocessingShape">
+                    <wps:wsp>
+                      <wps:cNvSpPr/>
+                      <wps:spPr>
+                        <a:xfrm>
+                          <a:off x="0" y="0"/>
+                          <a:ext cx="5842000" cy="831850"/>
+                        </a:xfrm>
+                        <a:prstGeom prst="rect">
+                          <a:avLst/>
+                        </a:prstGeom>
+                        <a:noFill/>
+                        <a:ln>
+                          <a:noFill/>
+                        </a:ln>
+                      </wps:spPr>
+                      <wps:style>
+                        <a:lnRef idx="2">
+                          <a:schemeClr val="accent1">
+                            <a:shade val="50000"/>
+                          </a:schemeClr>
+                        </a:lnRef>
+                        <a:fillRef idx="1">
+                          <a:schemeClr val="accent1"/>
+                        </a:fillRef>
+                        <a:effectRef idx="0">
+                          <a:schemeClr val="accent1"/>
+                        </a:effectRef>
+                        <a:fontRef idx="minor">
+                          <a:schemeClr val="lt1"/>
+                        </a:fontRef>
+                      </wps:style>
+                      <wps:txbx>
+                        <w:txbxContent>
+                          <w:p>
+                            <w:pPr>
+                              <w:pStyle w:val="Heading3"/>
+                              <w:spacing w:before="0"/>
+                              <w:jc w:val="left"/>
+                              <w:rPr>
+                                <w:color w:val="000000" w:themeColor="text1"/>
+                                <w:szCs w:val="44"/>
+                              </w:rPr>
+                            </w:pPr>
+                            <w:r>
+                              <w:rPr>
+                                <w:color w:val="000000" w:themeColor="text1"/>
+                                <w:szCs w:val="44"/>
+                              </w:rPr>
+                              <w:t>Matthew Castleberry,</w:t>
+                            </w:r>
+                            <w:r>
+                              <w:rPr>
+                                <w:color w:val="000000" w:themeColor="text1"/>
+                                <w:szCs w:val="44"/>
+                              </w:rPr>
+                              <w:t xml:space="preserve"> Josh JABLONOWSKI, JOE hinley, nia perkins</w:t>
+                            </w:r>
+                          </w:p>
+                        </w:txbxContent>
+                      </wps:txbx>
+                      <wps:bodyPr rot="0" spcFirstLastPara="0" vertOverflow="overflow" horzOverflow="overflow" vert="horz" wrap="square" lIns="91440" tIns="45720" rIns="91440" bIns="45720" numCol="1" spcCol="0" rtlCol="0" fromWordArt="0" anchor="ctr" anchorCtr="0" forceAA="0" compatLnSpc="1">
+                        <a:prstTxWarp prst="textNoShape">
+                          <a:avLst/>
+                        </a:prstTxWarp>
+                        <a:noAutofit/>
+                      </wps:bodyPr>
+                    </wps:wsp>
+                  </a:graphicData>
+                </a:graphic>
+                <wp14:sizeRelH relativeFrom="margin">
+                  <wp14:pctWidth>0</wp14:pctWidth>
+                </wp14:sizeRelH>
+                <wp14:sizeRelV relativeFrom="margin">
+                  <wp14:pctHeight>0</wp14:pctHeight>
+                </wp14:sizeRelV>
+              </wp:anchor>
+            </w:drawing>
+          </mc:Choice>
+          <mc:Fallback>
+            <w:pict>
+              <v:rect w14:anchorId="02BA9394" id="Rectangle 172" o:spid="_x0000_s1028" style="position:absolute;margin-left:24.25pt;margin-top:585.65pt;width:460pt;height:65.5pt;z-index:-251452416;visibility:visible;mso-wrap-style:square;mso-width-percent:0;mso-height-percent:0;mso-wrap-distance-left:9pt;mso-wrap-distance-top:0;mso-wrap-distance-right:9pt;mso-wrap-distance-bottom:0;mso-position-horizontal:absolute;mso-position-horizontal-relative:margin;mso-position-vertical:absolute;mso-position-vertical-relative:text;mso-width-percent:0;mso-height-percent:0;mso-width-relative:margin;mso-height-relative:margin;v-text-anchor:middle" o:gfxdata="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" filled="f" stroked="f" strokeweight="3pt">
+                <v:textbox>
+                  <w:txbxContent>
+                    <w:p>
+                      <w:pPr>
+                        <w:pStyle w:val="Heading3"/>
+                        <w:spacing w:before="0"/>
+                        <w:jc w:val="left"/>
+                        <w:rPr>
+                          <w:color w:val="000000" w:themeColor="text1"/>
+                          <w:szCs w:val="44"/>
+                        </w:rPr>
+                      </w:pPr>
+                      <w:r>
+                        <w:rPr>
+                          <w:color w:val="000000" w:themeColor="text1"/>
+                          <w:szCs w:val="44"/>
+                        </w:rPr>
+                        <w:t>Matthew Castleberry,</w:t>
+                      </w:r>
+                      <w:r>
+                        <w:rPr>
+                          <w:color w:val="000000" w:themeColor="text1"/>
+                          <w:szCs w:val="44"/>
+                        </w:rPr>
+                        <w:t xml:space="preserve"> Josh JABLONOWSKI, JOE hinley, nia perkins</w:t>
+                      </w:r>
+                    </w:p>
+                  </w:txbxContent>
+                </v:textbox>
+                <w10:wrap anchorx="margin"/>
+              </v:rect>
+            </w:pict>
+          </mc:Fallback>
+        </mc:AlternateContent>
+      </w:r>
+      <w:r>
+        <w:rPr>
+          <w:noProof/>
+        </w:rPr>
+        <mc:AlternateContent>
+          <mc:Choice Requires="wps">
+            <w:drawing>
+              <wp:inline distT="0" distB="0" distL="0" distR="0" wp14:anchorId="70520D96" wp14:editId="0F76DCDA">
+                <wp:extent cx="302260" cy="302260"/>
+                <wp:effectExtent l="0" t="0" r="0" b="0"/>
+                <wp:docPr id="7" name="Rectangle 7" descr="Image result for auburn college of engineering logo"/>
+                <wp:cNvGraphicFramePr>
+                  <a:graphicFrameLocks xmlns:a="http://schemas.openxmlformats.org/drawingml/2006/main" noChangeAspect="1"/>
+                </wp:cNvGraphicFramePr>
+                <a:graphic xmlns:a="http://schemas.openxmlformats.org/drawingml/2006/main">
+                  <a:graphicData uri="http://schemas.microsoft.com/office/word/2010/wordprocessingShape">
+                    <wps:wsp>
+                      <wps:cNvSpPr>
+                        <a:spLocks noChangeAspect="1" noChangeArrowheads="1"/>
+                      </wps:cNvSpPr>
+                      <wps:spPr bwMode="auto">
+                        <a:xfrm>
+                          <a:off x="0" y="0"/>
+                          <a:ext cx="302260" cy="302260"/>
+                        </a:xfrm>
+                        <a:prstGeom prst="rect">
+                          <a:avLst/>
+                        </a:prstGeom>
+                        <a:noFill/>
+                        <a:ln>
+                          <a:noFill/>
+                        </a:ln>
+                        <a:extLst>
+                          <a:ext uri="{909E8E84-426E-40DD-AFC4-6F175D3DCCD1}">
+                            <a14:hiddenFill xmlns:a14="http://schemas.microsoft.com/office/drawing/2010/main">
+                              <a:solidFill>
+                                <a:srgbClr val="FFFFFF"/>
+                              </a:solidFill>
+                            </a14:hiddenFill>
+                          </a:ext>
+                          <a:ext uri="{91240B29-F687-4F45-9708-019B960494DF}">
+                            <a14:hiddenLine xmlns:a14="http://schemas.microsoft.com/office/drawing/2010/main" w="9525">
+                              <a:solidFill>
+                                <a:srgbClr val="000000"/>
+                              </a:solidFill>
+                              <a:miter lim="800000"/>
+                              <a:headEnd/>
+                              <a:tailEnd/>
+                            </a14:hiddenLine>
+                          </a:ext>
+                        </a:extLst>
+                      </wps:spPr>
+                      <wps:bodyPr rot="0" vert="horz" wrap="square" lIns="91440" tIns="45720" rIns="91440" bIns="45720" anchor="t" anchorCtr="0" upright="1">
+                        <a:noAutofit/>
+                      </wps:bodyPr>
+                    </wps:wsp>
+                  </a:graphicData>
+                </a:graphic>
+              </wp:inline>
+            </w:drawing>
+          </mc:Choice>
+          <mc:Fallback>
+            <w:pict>
+              <v:rect w14:anchorId="229D72AD" id="Rectangle 7" o:spid="_x0000_s1026" alt="Image result for auburn college of engineering logo" style="width:23.8pt;height:23.8pt;visibility:visible;mso-wrap-style:square;mso-left-percent:-10001;mso-top-percent:-10001;mso-position-horizontal:absolute;mso-position-horizontal-relative:char;mso-position-vertical:absolute;mso-position-vertical-relative:line;mso-left-percent:-10001;mso-top-percent:-10001;v-text-anchor:top" o:gfxdata="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" filled="f" stroked="f">
+                <o:lock v:ext="edit" aspectratio="t"/>
+                <w10:anchorlock/>
+              </v:rect>
+            </w:pict>
+          </mc:Fallback>
+        </mc:AlternateContent>
+      </w:r>
+      <w:r>
+        <w:rPr>
+          <w:noProof/>
+          <w:color w:val="1C6194" w:themeColor="accent6" w:themeShade="BF"/>
+        </w:rPr>
+        <w:t xml:space="preserve">  </w:t>
       </w:r>
       <w:r>
         <w:rPr>
@@ -825,11 +1054,13 @@
           <w:p>
             <w:pPr>
               <w:rPr>
+                <w:b/>
                 <w:color w:val="1C6194" w:themeColor="accent6" w:themeShade="BF"/>
               </w:rPr>
             </w:pPr>
             <w:r>
               <w:rPr>
+                <w:b/>
                 <w:noProof/>
                 <w:color w:val="1C6194" w:themeColor="accent6" w:themeShade="BF"/>
               </w:rPr>
@@ -1051,15 +1282,10 @@
                       <w:docPart w:val="BF42DCCC57B048C6A61C75BF1E3DA9BD"/>
                     </w:placeholder>
                   </w:sdtPr>
+                  <w:sdtEndPr/>
                   <w:sdtContent>
                     <w:r>
-                      <w:t xml:space="preserve">IEEE SOUTHEASTCON Senior Design </w:t>
-                    </w:r>
-                    <w:r>
-                      <w:t>N</w:t>
-                    </w:r>
-                    <w:r>
-                      <w:t>otebook</w:t>
+                      <w:t>IEEE SOUTHEASTCON Senior Design Notebook</w:t>
                     </w:r>
                   </w:sdtContent>
                 </w:sdt>
@@ -1130,7 +1356,7 @@
               <mc:AlternateContent>
                 <mc:Choice Requires="wpc">
                   <w:drawing>
-                    <wp:inline distT="0" distB="0" distL="0" distR="0" wp14:anchorId="36934886" wp14:editId="00B29755">
+                    <wp:inline distT="0" distB="0" distL="0" distR="0" wp14:anchorId="36934886" wp14:editId="268A99E0">
                       <wp:extent cx="1828800" cy="979805"/>
                       <wp:effectExtent l="0" t="0" r="0" b="0"/>
                       <wp:docPr id="202" name="Canvas 202" title="Rectangular shape"/>
@@ -1142,7 +1368,7 @@
                           <wpc:wpc>
                             <wpc:bg>
                               <a:solidFill>
-                                <a:schemeClr val="accent2"/>
+                                <a:srgbClr val="ED672B"/>
                               </a:solidFill>
                             </wpc:bg>
                             <wpc:whole/>
@@ -1154,8 +1380,27 @@
                 </mc:Choice>
                 <mc:Fallback>
                   <w:pict>
-                    <v:group w14:anchorId="78749DC7" id="Canvas 202" o:spid="_x0000_s1026" editas="canvas" alt="Title: Rectangular shape" style="width:2in;height:77.15pt;mso-position-horizontal-relative:char;mso-position-vertical-relative:line" coordsize="18288,9798" o:gfxdata="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">
-                      <v:shape id="_x0000_s1027" type="#_x0000_t75" style="position:absolute;width:18288;height:9798;visibility:visible;mso-wrap-style:square" filled="t" fillcolor="#58b6c0 [3205]">
+                    <v:group w14:anchorId="6A392D23" id="Canvas 202" o:spid="_x0000_s1026" editas="canvas" alt="Title: Rectangular shape" style="width:2in;height:77.15pt;mso-position-horizontal-relative:char;mso-position-vertical-relative:line" coordsize="18288,9798" o:gfxdata="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">
+                      <v:shapetype id="_x0000_t75" coordsize="21600,21600" o:spt="75" o:preferrelative="t" path="m@4@5l@4@11@9@11@9@5xe" filled="f" stroked="f">
+                        <v:stroke joinstyle="miter"/>
+                        <v:formulas>
+                          <v:f eqn="if lineDrawn pixelLineWidth 0"/>
+                          <v:f eqn="sum @0 1 0"/>
+                          <v:f eqn="sum 0 0 @1"/>
+                          <v:f eqn="prod @2 1 2"/>
+                          <v:f eqn="prod @3 21600 pixelWidth"/>
+                          <v:f eqn="prod @3 21600 pixelHeight"/>
+                          <v:f eqn="sum @0 0 1"/>
+                          <v:f eqn="prod @6 1 2"/>
+                          <v:f eqn="prod @7 21600 pixelWidth"/>
+                          <v:f eqn="sum @8 21600 0"/>
+                          <v:f eqn="prod @7 21600 pixelHeight"/>
+                          <v:f eqn="sum @10 21600 0"/>
+                        </v:formulas>
+                        <v:path o:extrusionok="f" gradientshapeok="t" o:connecttype="rect"/>
+                        <o:lock v:ext="edit" aspectratio="t"/>
+                      </v:shapetype>
+                      <v:shape id="_x0000_s1027" type="#_x0000_t75" style="position:absolute;width:18288;height:9798;visibility:visible;mso-wrap-style:square" filled="t" fillcolor="#ed672b">
                         <v:fill o:detectmouseclick="t"/>
                         <v:path o:connecttype="none"/>
                       </v:shape>
@@ -1195,15 +1440,16 @@
                       <w:docPart w:val="BA32CE652DFC44CCAA2CA5FE593C084B"/>
                     </w:placeholder>
                   </w:sdtPr>
+                  <w:sdtEndPr/>
                   <w:sdtContent>
                     <w:r>
-                      <w:t xml:space="preserve">IEEE SOUTHEASTCON Senior Design </w:t>
+                      <w:t xml:space="preserve">IEEE SOUTHEASTCON </w:t>
                     </w:r>
                     <w:r>
-                      <w:t>N</w:t>
+                      <w:t xml:space="preserve">2019                   </w:t>
                     </w:r>
                     <w:r>
-                      <w:t>otebook</w:t>
+                      <w:t>Senior Design Notebook</w:t>
                     </w:r>
                   </w:sdtContent>
                 </w:sdt>
@@ -1271,7 +1517,6 @@
                 <w:noProof/>
                 <w:color w:val="1C6194" w:themeColor="accent6" w:themeShade="BF"/>
               </w:rPr>
-              <w:lastRenderedPageBreak/>
               <mc:AlternateContent>
                 <mc:Choice Requires="wpc">
                   <w:drawing>
@@ -1349,15 +1594,10 @@
                       <w:docPart w:val="80E9454E71DC431A8945B43B3A309161"/>
                     </w:placeholder>
                   </w:sdtPr>
+                  <w:sdtEndPr/>
                   <w:sdtContent>
                     <w:r>
-                      <w:t xml:space="preserve">IEEE SOUTHEASTCON Senior Design </w:t>
-                    </w:r>
-                    <w:r>
-                      <w:t>N</w:t>
-                    </w:r>
-                    <w:r>
-                      <w:t>otebook</w:t>
+                      <w:t>IEEE SOUTHEASTCON Senior Design Notebook</w:t>
                     </w:r>
                   </w:sdtContent>
                 </w:sdt>
@@ -1412,18 +1652,19 @@
           <w:noProof/>
           <w:color w:val="1C6194" w:themeColor="accent6" w:themeShade="BF"/>
         </w:rPr>
+        <w:lastRenderedPageBreak/>
         <mc:AlternateContent>
           <mc:Choice Requires="wpg">
             <w:drawing>
-              <wp:anchor distT="0" distB="0" distL="114300" distR="114300" simplePos="0" relativeHeight="251870208" behindDoc="0" locked="0" layoutInCell="1" allowOverlap="1" wp14:anchorId="0B5151BB" wp14:editId="17FAA5C4">
+              <wp:anchor distT="0" distB="0" distL="114300" distR="114300" simplePos="0" relativeHeight="251870208" behindDoc="0" locked="0" layoutInCell="1" allowOverlap="1" wp14:anchorId="0B5151BB" wp14:editId="59FCB68A">
                 <wp:simplePos x="0" y="0"/>
                 <wp:positionH relativeFrom="column">
-                  <wp:posOffset>491319</wp:posOffset>
+                  <wp:posOffset>492981</wp:posOffset>
                 </wp:positionH>
                 <wp:positionV relativeFrom="paragraph">
-                  <wp:posOffset>27296</wp:posOffset>
+                  <wp:posOffset>23854</wp:posOffset>
                 </wp:positionV>
-                <wp:extent cx="5464772" cy="7223977"/>
+                <wp:extent cx="3493770" cy="7223977"/>
                 <wp:effectExtent l="0" t="0" r="0" b="0"/>
                 <wp:wrapNone/>
                 <wp:docPr id="12" name="Group 12" descr="text and map "/>
@@ -1435,40 +1676,11 @@
                       <wpg:grpSpPr>
                         <a:xfrm>
                           <a:off x="0" y="0"/>
-                          <a:ext cx="5170065" cy="7223977"/>
+                          <a:ext cx="3493770" cy="7223977"/>
                           <a:chOff x="0" y="0"/>
-                          <a:chExt cx="5170065" cy="7223977"/>
+                          <a:chExt cx="3493770" cy="7223977"/>
                         </a:xfrm>
                       </wpg:grpSpPr>
-                      <pic:pic xmlns:pic="http://schemas.openxmlformats.org/drawingml/2006/picture">
-                        <pic:nvPicPr>
-                          <pic:cNvPr id="6" name="Graphic 6"/>
-                          <pic:cNvPicPr>
-                            <a:picLocks noChangeAspect="1"/>
-                          </pic:cNvPicPr>
-                        </pic:nvPicPr>
-                        <pic:blipFill>
-                          <a:blip r:embed="rId9">
-                            <a:extLst>
-                              <a:ext uri="{28A0092B-C50C-407E-A947-70E740481C1C}">
-                                <a14:useLocalDpi xmlns:a14="http://schemas.microsoft.com/office/drawing/2010/main" val="0"/>
-                              </a:ext>
-                            </a:extLst>
-                          </a:blip>
-                          <a:stretch>
-                            <a:fillRect/>
-                          </a:stretch>
-                        </pic:blipFill>
-                        <pic:spPr>
-                          <a:xfrm>
-                            <a:off x="403888" y="914400"/>
-                            <a:ext cx="4766177" cy="2743200"/>
-                          </a:xfrm>
-                          <a:prstGeom prst="rect">
-                            <a:avLst/>
-                          </a:prstGeom>
-                        </pic:spPr>
-                      </pic:pic>
                       <wps:wsp>
                         <wps:cNvPr id="176" name="Rectangle 176"/>
                         <wps:cNvSpPr/>
@@ -1517,6 +1729,21 @@
                                 <w:pStyle w:val="1Spine"/>
                                 <w:jc w:val="left"/>
                               </w:pPr>
+                            </w:p>
+                            <w:p>
+                              <w:pPr>
+                                <w:pStyle w:val="ListParagraph"/>
+                                <w:jc w:val="left"/>
+                                <w:rPr>
+                                  <w:color w:val="373545" w:themeColor="text2"/>
+                                </w:rPr>
+                              </w:pPr>
+                              <w:r>
+                                <w:rPr>
+                                  <w:color w:val="373545" w:themeColor="text2"/>
+                                </w:rPr>
+                                <w:t>Abstract</w:t>
+                              </w:r>
                             </w:p>
                             <w:p>
                               <w:pPr>
@@ -1612,16 +1839,16 @@
                     </wpg:wgp>
                   </a:graphicData>
                 </a:graphic>
+                <wp14:sizeRelH relativeFrom="margin">
+                  <wp14:pctWidth>0</wp14:pctWidth>
+                </wp14:sizeRelH>
               </wp:anchor>
             </w:drawing>
           </mc:Choice>
           <mc:Fallback>
             <w:pict>
-              <v:group w14:anchorId="0B5151BB" id="Group 12" o:spid="_x0000_s1030" alt="text and map " style="position:absolute;margin-left:38.7pt;margin-top:2.15pt;width:430.3pt;height:568.8pt;z-index:251870208" coordsize="51700,72239" o:gfxdata="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">
-                <v:shape id="Graphic 6" o:spid="_x0000_s1031" type="#_x0000_t75" style="position:absolute;left:4038;top:9144;width:47662;height:27432;visibility:visible;mso-wrap-style:square" o:gfxdata="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">
-                  <v:imagedata r:id="rId10" o:title=""/>
-                </v:shape>
-                <v:rect id="Rectangle 176" o:spid="_x0000_s1032" style="position:absolute;top:39578;width:34937;height:32661;visibility:visible;mso-wrap-style:square;v-text-anchor:middle" o:gfxdata="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" filled="f" stroked="f" strokeweight="3pt">
+              <v:group w14:anchorId="0B5151BB" id="Group 12" o:spid="_x0000_s1030" alt="text and map " style="position:absolute;margin-left:38.8pt;margin-top:1.9pt;width:275.1pt;height:568.8pt;z-index:251870208;mso-width-relative:margin" coordsize="34937,72239" o:gfxdata="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">
+                <v:rect id="Rectangle 176" o:spid="_x0000_s1031" style="position:absolute;top:39578;width:34937;height:32661;visibility:visible;mso-wrap-style:square;v-text-anchor:middle" o:gfxdata="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" filled="f" stroked="f" strokeweight="3pt">
                   <v:textbox>
                     <w:txbxContent>
                       <w:p>
@@ -1638,6 +1865,21 @@
                           <w:pStyle w:val="1Spine"/>
                           <w:jc w:val="left"/>
                         </w:pPr>
+                      </w:p>
+                      <w:p>
+                        <w:pPr>
+                          <w:pStyle w:val="ListParagraph"/>
+                          <w:jc w:val="left"/>
+                          <w:rPr>
+                            <w:color w:val="373545" w:themeColor="text2"/>
+                          </w:rPr>
+                        </w:pPr>
+                        <w:r>
+                          <w:rPr>
+                            <w:color w:val="373545" w:themeColor="text2"/>
+                          </w:rPr>
+                          <w:t>Abstract</w:t>
+                        </w:r>
                       </w:p>
                       <w:p>
                         <w:pPr>
@@ -1675,7 +1917,7 @@
                   <v:stroke joinstyle="miter"/>
                   <v:path gradientshapeok="t" o:connecttype="rect"/>
                 </v:shapetype>
-                <v:shape id="Text Box 10" o:spid="_x0000_s1033" type="#_x0000_t202" style="position:absolute;width:29479;height:5868;visibility:visible;mso-wrap-style:square;v-text-anchor:top" o:gfxdata="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" fillcolor="white [3201]" stroked="f" strokeweight=".5pt">
+                <v:shape id="Text Box 10" o:spid="_x0000_s1032" type="#_x0000_t202" style="position:absolute;width:29479;height:5868;visibility:visible;mso-wrap-style:square;v-text-anchor:top" o:gfxdata="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" fillcolor="white [3201]" stroked="f" strokeweight=".5pt">
                   <v:textbox>
                     <w:txbxContent>
                       <w:p>
@@ -1717,6 +1959,72 @@
           <w:color w:val="1C6194" w:themeColor="accent6" w:themeShade="BF"/>
         </w:rPr>
       </w:pPr>
+      <w:r>
+        <w:rPr>
+          <w:b/>
+          <w:noProof/>
+          <w:color w:val="373545" w:themeColor="text2"/>
+          <w:sz w:val="44"/>
+          <w:szCs w:val="44"/>
+          <w:lang w:bidi="hi-IN"/>
+        </w:rPr>
+        <w:drawing>
+          <wp:anchor distT="0" distB="0" distL="114300" distR="114300" simplePos="0" relativeHeight="251902976" behindDoc="0" locked="0" layoutInCell="1" allowOverlap="1" wp14:anchorId="788B86BF" wp14:editId="0275C7E2">
+            <wp:simplePos x="0" y="0"/>
+            <wp:positionH relativeFrom="column">
+              <wp:posOffset>1367625</wp:posOffset>
+            </wp:positionH>
+            <wp:positionV relativeFrom="paragraph">
+              <wp:posOffset>471916</wp:posOffset>
+            </wp:positionV>
+            <wp:extent cx="4547870" cy="3411220"/>
+            <wp:effectExtent l="0" t="0" r="5080" b="0"/>
+            <wp:wrapNone/>
+            <wp:docPr id="40" name="Picture 40"/>
+            <wp:cNvGraphicFramePr>
+              <a:graphicFrameLocks xmlns:a="http://schemas.openxmlformats.org/drawingml/2006/main" noChangeAspect="1"/>
+            </wp:cNvGraphicFramePr>
+            <a:graphic xmlns:a="http://schemas.openxmlformats.org/drawingml/2006/main">
+              <a:graphicData uri="http://schemas.openxmlformats.org/drawingml/2006/picture">
+                <pic:pic xmlns:pic="http://schemas.openxmlformats.org/drawingml/2006/picture">
+                  <pic:nvPicPr>
+                    <pic:cNvPr id="0" name="Picture 14"/>
+                    <pic:cNvPicPr>
+                      <a:picLocks noChangeAspect="1" noChangeArrowheads="1"/>
+                    </pic:cNvPicPr>
+                  </pic:nvPicPr>
+                  <pic:blipFill>
+                    <a:blip r:embed="rId11" cstate="print">
+                      <a:extLst>
+                        <a:ext uri="{28A0092B-C50C-407E-A947-70E740481C1C}">
+                          <a14:useLocalDpi xmlns:a14="http://schemas.microsoft.com/office/drawing/2010/main" val="0"/>
+                        </a:ext>
+                      </a:extLst>
+                    </a:blip>
+                    <a:srcRect/>
+                    <a:stretch>
+                      <a:fillRect/>
+                    </a:stretch>
+                  </pic:blipFill>
+                  <pic:spPr bwMode="auto">
+                    <a:xfrm>
+                      <a:off x="0" y="0"/>
+                      <a:ext cx="4547870" cy="3411220"/>
+                    </a:xfrm>
+                    <a:prstGeom prst="rect">
+                      <a:avLst/>
+                    </a:prstGeom>
+                    <a:noFill/>
+                    <a:ln>
+                      <a:noFill/>
+                    </a:ln>
+                  </pic:spPr>
+                </pic:pic>
+              </a:graphicData>
+            </a:graphic>
+          </wp:anchor>
+        </w:drawing>
+      </w:r>
       <w:r>
         <w:rPr>
           <w:noProof/>
@@ -1784,7 +2092,7 @@
                                 <w:b/>
                                 <w:color w:val="FFFFFF" w:themeColor="background1"/>
                               </w:rPr>
-                              <w:t>Tab 1</w:t>
+                              <w:t>1</w:t>
                             </w:r>
                           </w:p>
                         </w:txbxContent>
@@ -1817,7 +2125,7 @@
                   <v:h position="#0,topLeft" xrange="0,21600"/>
                 </v:handles>
               </v:shapetype>
-              <v:shape id="AutoShape 412" o:spid="_x0000_s1034" type="#_x0000_t15" style="position:absolute;margin-left:506pt;margin-top:103.8pt;width:106.85pt;height:68.4pt;rotation:180;z-index:251801600;visibility:visible;mso-wrap-style:square;mso-width-percent:0;mso-height-percent:0;mso-wrap-distance-left:9pt;mso-wrap-distance-top:0;mso-wrap-distance-right:9pt;mso-wrap-distance-bottom:0;mso-position-horizontal:absolute;mso-position-horizontal-relative:margin;mso-position-vertical:absolute;mso-position-vertical-relative:margin;mso-width-percent:0;mso-height-percent:0;mso-width-relative:page;mso-height-relative:page;v-text-anchor:bottom" o:gfxdata="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" fillcolor="#d0e6f6 [665]" stroked="f" strokeweight=".25pt">
+              <v:shape id="AutoShape 412" o:spid="_x0000_s1033" type="#_x0000_t15" style="position:absolute;margin-left:506pt;margin-top:103.8pt;width:106.85pt;height:68.4pt;rotation:180;z-index:251801600;visibility:visible;mso-wrap-style:square;mso-width-percent:0;mso-height-percent:0;mso-wrap-distance-left:9pt;mso-wrap-distance-top:0;mso-wrap-distance-right:9pt;mso-wrap-distance-bottom:0;mso-position-horizontal:absolute;mso-position-horizontal-relative:margin;mso-position-vertical:absolute;mso-position-vertical-relative:margin;mso-width-percent:0;mso-height-percent:0;mso-width-relative:page;mso-height-relative:page;v-text-anchor:bottom" o:gfxdata="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" fillcolor="#d0e6f6 [665]" stroked="f" strokeweight=".25pt">
                 <v:textbox style="layout-flow:vertical">
                   <w:txbxContent>
                     <w:p>
@@ -1833,7 +2141,7 @@
                           <w:b/>
                           <w:color w:val="FFFFFF" w:themeColor="background1"/>
                         </w:rPr>
-                        <w:t>Tab 1</w:t>
+                        <w:t>1</w:t>
                       </w:r>
                     </w:p>
                   </w:txbxContent>
@@ -1957,7 +2265,7 @@
           </mc:Choice>
           <mc:Fallback>
             <w:pict>
-              <v:rect w14:anchorId="13B63C64" id="Rectangle 8" o:spid="_x0000_s1035" style="position:absolute;margin-left:55.8pt;margin-top:636.05pt;width:309.45pt;height:35.45pt;z-index:-251448320;visibility:visible;mso-wrap-style:square;mso-width-percent:0;mso-height-percent:0;mso-wrap-distance-left:9pt;mso-wrap-distance-top:0;mso-wrap-distance-right:9pt;mso-wrap-distance-bottom:0;mso-position-horizontal:absolute;mso-position-horizontal-relative:text;mso-position-vertical:absolute;mso-position-vertical-relative:text;mso-width-percent:0;mso-height-percent:0;mso-width-relative:margin;mso-height-relative:margin;v-text-anchor:middle" o:gfxdata="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" filled="f" stroked="f" strokeweight="3pt">
+              <v:rect w14:anchorId="13B63C64" id="Rectangle 8" o:spid="_x0000_s1034" style="position:absolute;margin-left:55.8pt;margin-top:636.05pt;width:309.45pt;height:35.45pt;z-index:-251448320;visibility:visible;mso-wrap-style:square;mso-width-percent:0;mso-height-percent:0;mso-wrap-distance-left:9pt;mso-wrap-distance-top:0;mso-wrap-distance-right:9pt;mso-wrap-distance-bottom:0;mso-position-horizontal:absolute;mso-position-horizontal-relative:text;mso-position-vertical:absolute;mso-position-vertical-relative:text;mso-width-percent:0;mso-height-percent:0;mso-width-relative:margin;mso-height-relative:margin;v-text-anchor:middle" o:gfxdata="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" filled="f" stroked="f" strokeweight="3pt">
                 <v:textbox>
                   <w:txbxContent>
                     <w:p>
@@ -2005,22 +2313,89 @@
       </w:pPr>
       <w:r>
         <w:rPr>
+          <w:b/>
+          <w:noProof/>
+          <w:color w:val="373545" w:themeColor="text2"/>
+          <w:sz w:val="44"/>
+          <w:szCs w:val="44"/>
+          <w:lang w:bidi="hi-IN"/>
+        </w:rPr>
+        <w:lastRenderedPageBreak/>
+        <w:drawing>
+          <wp:anchor distT="0" distB="0" distL="114300" distR="114300" simplePos="0" relativeHeight="251904000" behindDoc="0" locked="0" layoutInCell="1" allowOverlap="1" wp14:anchorId="70B44FD9" wp14:editId="2C4A4E28">
+            <wp:simplePos x="0" y="0"/>
+            <wp:positionH relativeFrom="column">
+              <wp:posOffset>1407381</wp:posOffset>
+            </wp:positionH>
+            <wp:positionV relativeFrom="paragraph">
+              <wp:posOffset>683812</wp:posOffset>
+            </wp:positionV>
+            <wp:extent cx="4547870" cy="3411220"/>
+            <wp:effectExtent l="0" t="0" r="5080" b="0"/>
+            <wp:wrapNone/>
+            <wp:docPr id="39" name="Picture 39"/>
+            <wp:cNvGraphicFramePr>
+              <a:graphicFrameLocks xmlns:a="http://schemas.openxmlformats.org/drawingml/2006/main" noChangeAspect="1"/>
+            </wp:cNvGraphicFramePr>
+            <a:graphic xmlns:a="http://schemas.openxmlformats.org/drawingml/2006/main">
+              <a:graphicData uri="http://schemas.openxmlformats.org/drawingml/2006/picture">
+                <pic:pic xmlns:pic="http://schemas.openxmlformats.org/drawingml/2006/picture">
+                  <pic:nvPicPr>
+                    <pic:cNvPr id="0" name="Picture 13"/>
+                    <pic:cNvPicPr>
+                      <a:picLocks noChangeAspect="1" noChangeArrowheads="1"/>
+                    </pic:cNvPicPr>
+                  </pic:nvPicPr>
+                  <pic:blipFill>
+                    <a:blip r:embed="rId12" cstate="print">
+                      <a:extLst>
+                        <a:ext uri="{28A0092B-C50C-407E-A947-70E740481C1C}">
+                          <a14:useLocalDpi xmlns:a14="http://schemas.microsoft.com/office/drawing/2010/main" val="0"/>
+                        </a:ext>
+                      </a:extLst>
+                    </a:blip>
+                    <a:srcRect/>
+                    <a:stretch>
+                      <a:fillRect/>
+                    </a:stretch>
+                  </pic:blipFill>
+                  <pic:spPr bwMode="auto">
+                    <a:xfrm>
+                      <a:off x="0" y="0"/>
+                      <a:ext cx="4547870" cy="3411220"/>
+                    </a:xfrm>
+                    <a:prstGeom prst="rect">
+                      <a:avLst/>
+                    </a:prstGeom>
+                    <a:noFill/>
+                    <a:ln>
+                      <a:noFill/>
+                    </a:ln>
+                  </pic:spPr>
+                </pic:pic>
+              </a:graphicData>
+            </a:graphic>
+          </wp:anchor>
+        </w:drawing>
+      </w:r>
+      <w:r>
+        <w:rPr>
           <w:noProof/>
           <w:color w:val="1C6194" w:themeColor="accent6" w:themeShade="BF"/>
         </w:rPr>
         <mc:AlternateContent>
           <mc:Choice Requires="wpg">
             <w:drawing>
-              <wp:anchor distT="0" distB="0" distL="114300" distR="114300" simplePos="0" relativeHeight="251872256" behindDoc="0" locked="0" layoutInCell="1" allowOverlap="1" wp14:anchorId="0956DFF3" wp14:editId="31E43445">
+              <wp:anchor distT="0" distB="0" distL="114300" distR="114300" simplePos="0" relativeHeight="251872256" behindDoc="0" locked="0" layoutInCell="1" allowOverlap="1" wp14:anchorId="0956DFF3" wp14:editId="76F7EC1E">
                 <wp:simplePos x="0" y="0"/>
                 <wp:positionH relativeFrom="column">
-                  <wp:posOffset>492760</wp:posOffset>
+                  <wp:posOffset>492981</wp:posOffset>
                 </wp:positionH>
                 <wp:positionV relativeFrom="paragraph">
-                  <wp:posOffset>27305</wp:posOffset>
+                  <wp:posOffset>23854</wp:posOffset>
                 </wp:positionV>
-                <wp:extent cx="5464175" cy="7223760"/>
-                <wp:effectExtent l="0" t="0" r="0" b="0"/>
+                <wp:extent cx="4166362" cy="7223760"/>
+                <wp:effectExtent l="0" t="0" r="5715" b="0"/>
                 <wp:wrapNone/>
                 <wp:docPr id="13" name="Group 13" descr="text and map "/>
                 <wp:cNvGraphicFramePr/>
@@ -2031,40 +2406,11 @@
                       <wpg:grpSpPr>
                         <a:xfrm>
                           <a:off x="0" y="0"/>
-                          <a:ext cx="5169690" cy="7223760"/>
+                          <a:ext cx="4166362" cy="7223760"/>
                           <a:chOff x="0" y="0"/>
-                          <a:chExt cx="5170255" cy="7223977"/>
+                          <a:chExt cx="4166817" cy="7223977"/>
                         </a:xfrm>
                       </wpg:grpSpPr>
-                      <pic:pic xmlns:pic="http://schemas.openxmlformats.org/drawingml/2006/picture">
-                        <pic:nvPicPr>
-                          <pic:cNvPr id="14" name="Graphic 14"/>
-                          <pic:cNvPicPr>
-                            <a:picLocks noChangeAspect="1"/>
-                          </pic:cNvPicPr>
-                        </pic:nvPicPr>
-                        <pic:blipFill>
-                          <a:blip r:embed="rId9">
-                            <a:extLst>
-                              <a:ext uri="{28A0092B-C50C-407E-A947-70E740481C1C}">
-                                <a14:useLocalDpi xmlns:a14="http://schemas.microsoft.com/office/drawing/2010/main" val="0"/>
-                              </a:ext>
-                            </a:extLst>
-                          </a:blip>
-                          <a:stretch>
-                            <a:fillRect/>
-                          </a:stretch>
-                        </pic:blipFill>
-                        <pic:spPr>
-                          <a:xfrm>
-                            <a:off x="403699" y="914400"/>
-                            <a:ext cx="4766556" cy="2743200"/>
-                          </a:xfrm>
-                          <a:prstGeom prst="rect">
-                            <a:avLst/>
-                          </a:prstGeom>
-                        </pic:spPr>
-                      </pic:pic>
                       <wps:wsp>
                         <wps:cNvPr id="15" name="Rectangle 15"/>
                         <wps:cNvSpPr/>
@@ -2126,7 +2472,7 @@
                                 <w:rPr>
                                   <w:color w:val="373545" w:themeColor="text2"/>
                                 </w:rPr>
-                                <w:t>Project Proposal</w:t>
+                                <w:t>Mechanical Hardware</w:t>
                               </w:r>
                             </w:p>
                             <w:p>
@@ -2141,7 +2487,7 @@
                                 <w:rPr>
                                   <w:color w:val="373545" w:themeColor="text2"/>
                                 </w:rPr>
-                                <w:t>Mid Semester Report</w:t>
+                                <w:t>Electrical Hardware</w:t>
                               </w:r>
                             </w:p>
                             <w:p>
@@ -2156,22 +2502,7 @@
                                 <w:rPr>
                                   <w:color w:val="373545" w:themeColor="text2"/>
                                 </w:rPr>
-                                <w:t>Final Report</w:t>
-                              </w:r>
-                            </w:p>
-                            <w:p>
-                              <w:pPr>
-                                <w:pStyle w:val="ListParagraph"/>
-                                <w:jc w:val="left"/>
-                                <w:rPr>
-                                  <w:color w:val="373545" w:themeColor="text2"/>
-                                </w:rPr>
-                              </w:pPr>
-                              <w:r>
-                                <w:rPr>
-                                  <w:color w:val="373545" w:themeColor="text2"/>
-                                </w:rPr>
-                                <w:t>Meeting Notes and Weekly Reports</w:t>
+                                <w:t>Software</w:t>
                               </w:r>
                             </w:p>
                           </w:txbxContent>
@@ -2218,7 +2549,7 @@
                                   <w:color w:val="373545" w:themeColor="text2"/>
                                   <w:szCs w:val="44"/>
                                 </w:rPr>
-                                <w:t>Presentations and Reports</w:t>
+                                <w:t>Technical Documentation</w:t>
                               </w:r>
                             </w:p>
                             <w:p>
@@ -2240,16 +2571,16 @@
                     </wpg:wgp>
                   </a:graphicData>
                 </a:graphic>
+                <wp14:sizeRelH relativeFrom="margin">
+                  <wp14:pctWidth>0</wp14:pctWidth>
+                </wp14:sizeRelH>
               </wp:anchor>
             </w:drawing>
           </mc:Choice>
           <mc:Fallback>
             <w:pict>
-              <v:group w14:anchorId="0956DFF3" id="Group 13" o:spid="_x0000_s1036" alt="text and map " style="position:absolute;margin-left:38.8pt;margin-top:2.15pt;width:430.25pt;height:568.8pt;z-index:251872256" coordsize="51702,72239" o:gfxdata="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">
-                <v:shape id="Graphic 14" o:spid="_x0000_s1037" type="#_x0000_t75" style="position:absolute;left:4036;top:9144;width:47666;height:27432;visibility:visible;mso-wrap-style:square" o:gfxdata="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">
-                  <v:imagedata r:id="rId10" o:title=""/>
-                </v:shape>
-                <v:rect id="Rectangle 15" o:spid="_x0000_s1038" style="position:absolute;top:39578;width:34937;height:32661;visibility:visible;mso-wrap-style:square;v-text-anchor:middle" o:gfxdata="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" filled="f" stroked="f" strokeweight="3pt">
+              <v:group w14:anchorId="0956DFF3" id="Group 13" o:spid="_x0000_s1035" alt="text and map " style="position:absolute;margin-left:38.8pt;margin-top:1.9pt;width:328.05pt;height:568.8pt;z-index:251872256;mso-width-relative:margin" coordsize="41668,72239" o:gfxdata="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">
+                <v:rect id="Rectangle 15" o:spid="_x0000_s1036" style="position:absolute;top:39578;width:34937;height:32661;visibility:visible;mso-wrap-style:square;v-text-anchor:middle" o:gfxdata="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" filled="f" stroked="f" strokeweight="3pt">
                   <v:textbox>
                     <w:txbxContent>
                       <w:p>
@@ -2279,7 +2610,7 @@
                           <w:rPr>
                             <w:color w:val="373545" w:themeColor="text2"/>
                           </w:rPr>
-                          <w:t>Project Proposal</w:t>
+                          <w:t>Mechanical Hardware</w:t>
                         </w:r>
                       </w:p>
                       <w:p>
@@ -2294,7 +2625,7 @@
                           <w:rPr>
                             <w:color w:val="373545" w:themeColor="text2"/>
                           </w:rPr>
-                          <w:t>Mid Semester Report</w:t>
+                          <w:t>Electrical Hardware</w:t>
                         </w:r>
                       </w:p>
                       <w:p>
@@ -2309,28 +2640,13 @@
                           <w:rPr>
                             <w:color w:val="373545" w:themeColor="text2"/>
                           </w:rPr>
-                          <w:t>Final Report</w:t>
-                        </w:r>
-                      </w:p>
-                      <w:p>
-                        <w:pPr>
-                          <w:pStyle w:val="ListParagraph"/>
-                          <w:jc w:val="left"/>
-                          <w:rPr>
-                            <w:color w:val="373545" w:themeColor="text2"/>
-                          </w:rPr>
-                        </w:pPr>
-                        <w:r>
-                          <w:rPr>
-                            <w:color w:val="373545" w:themeColor="text2"/>
-                          </w:rPr>
-                          <w:t>Meeting Notes and Weekly Reports</w:t>
+                          <w:t>Software</w:t>
                         </w:r>
                       </w:p>
                     </w:txbxContent>
                   </v:textbox>
                 </v:rect>
-                <v:shape id="Text Box 16" o:spid="_x0000_s1039" type="#_x0000_t202" style="position:absolute;width:41668;height:5868;visibility:visible;mso-wrap-style:square;v-text-anchor:top" o:gfxdata="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" fillcolor="white [3201]" stroked="f" strokeweight=".5pt">
+                <v:shape id="Text Box 16" o:spid="_x0000_s1037" type="#_x0000_t202" style="position:absolute;width:41668;height:5868;visibility:visible;mso-wrap-style:square;v-text-anchor:top" o:gfxdata="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" fillcolor="white [3201]" stroked="f" strokeweight=".5pt">
                   <v:textbox>
                     <w:txbxContent>
                       <w:p>
@@ -2348,7 +2664,7 @@
                             <w:color w:val="373545" w:themeColor="text2"/>
                             <w:szCs w:val="44"/>
                           </w:rPr>
-                          <w:t>Presentations and Reports</w:t>
+                          <w:t>Technical Documentation</w:t>
                         </w:r>
                       </w:p>
                       <w:p>
@@ -2433,7 +2749,7 @@
                                 <w:b/>
                                 <w:color w:val="373545" w:themeColor="text2"/>
                               </w:rPr>
-                              <w:t>Tab 2</w:t>
+                              <w:t>2</w:t>
                             </w:r>
                           </w:p>
                         </w:txbxContent>
@@ -2455,7 +2771,7 @@
           </mc:Choice>
           <mc:Fallback>
             <w:pict>
-              <v:shape w14:anchorId="5B1382CC" id="AutoShape 418" o:spid="_x0000_s1040" type="#_x0000_t15" style="position:absolute;margin-left:506pt;margin-top:188.4pt;width:106.85pt;height:68.4pt;rotation:180;z-index:251802624;visibility:visible;mso-wrap-style:square;mso-width-percent:0;mso-height-percent:0;mso-wrap-distance-left:9pt;mso-wrap-distance-top:0;mso-wrap-distance-right:9pt;mso-wrap-distance-bottom:0;mso-position-horizontal:absolute;mso-position-horizontal-relative:margin;mso-position-vertical:absolute;mso-position-vertical-relative:margin;mso-width-percent:0;mso-height-percent:0;mso-width-relative:page;mso-height-relative:page;v-text-anchor:bottom" o:gfxdata="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" fillcolor="#a3ceed [1305]" stroked="f" strokeweight=".25pt">
+              <v:shape w14:anchorId="5B1382CC" id="AutoShape 418" o:spid="_x0000_s1038" type="#_x0000_t15" style="position:absolute;margin-left:506pt;margin-top:188.4pt;width:106.85pt;height:68.4pt;rotation:180;z-index:251802624;visibility:visible;mso-wrap-style:square;mso-width-percent:0;mso-height-percent:0;mso-wrap-distance-left:9pt;mso-wrap-distance-top:0;mso-wrap-distance-right:9pt;mso-wrap-distance-bottom:0;mso-position-horizontal:absolute;mso-position-horizontal-relative:margin;mso-position-vertical:absolute;mso-position-vertical-relative:margin;mso-width-percent:0;mso-height-percent:0;mso-width-relative:page;mso-height-relative:page;v-text-anchor:bottom" o:gfxdata="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" fillcolor="#a3ceed [1305]" stroked="f" strokeweight=".25pt">
                 <v:textbox style="layout-flow:vertical">
                   <w:txbxContent>
                     <w:p>
@@ -2471,7 +2787,7 @@
                           <w:b/>
                           <w:color w:val="373545" w:themeColor="text2"/>
                         </w:rPr>
-                        <w:t>Tab 2</w:t>
+                        <w:t>2</w:t>
                       </w:r>
                     </w:p>
                   </w:txbxContent>
@@ -2595,7 +2911,7 @@
           </mc:Choice>
           <mc:Fallback>
             <w:pict>
-              <v:rect w14:anchorId="53F323A3" id="Rectangle 19" o:spid="_x0000_s1041" style="position:absolute;margin-left:55.8pt;margin-top:660.9pt;width:309.45pt;height:35.45pt;z-index:-251442176;visibility:visible;mso-wrap-style:square;mso-width-percent:0;mso-height-percent:0;mso-wrap-distance-left:9pt;mso-wrap-distance-top:0;mso-wrap-distance-right:9pt;mso-wrap-distance-bottom:0;mso-position-horizontal:absolute;mso-position-horizontal-relative:text;mso-position-vertical:absolute;mso-position-vertical-relative:text;mso-width-percent:0;mso-height-percent:0;mso-width-relative:margin;mso-height-relative:margin;v-text-anchor:middle" o:gfxdata="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" filled="f" stroked="f" strokeweight="3pt">
+              <v:rect w14:anchorId="53F323A3" id="Rectangle 19" o:spid="_x0000_s1039" style="position:absolute;margin-left:55.8pt;margin-top:660.9pt;width:309.45pt;height:35.45pt;z-index:-251442176;visibility:visible;mso-wrap-style:square;mso-width-percent:0;mso-height-percent:0;mso-wrap-distance-left:9pt;mso-wrap-distance-top:0;mso-wrap-distance-right:9pt;mso-wrap-distance-bottom:0;mso-position-horizontal:absolute;mso-position-horizontal-relative:text;mso-position-vertical:absolute;mso-position-vertical-relative:text;mso-width-percent:0;mso-height-percent:0;mso-width-relative:margin;mso-height-relative:margin;v-text-anchor:middle" o:gfxdata="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" filled="f" stroked="f" strokeweight="3pt">
                 <v:textbox>
                   <w:txbxContent>
                     <w:p>
@@ -2650,15 +2966,15 @@
         <mc:AlternateContent>
           <mc:Choice Requires="wpg">
             <w:drawing>
-              <wp:anchor distT="0" distB="0" distL="114300" distR="114300" simplePos="0" relativeHeight="251882496" behindDoc="0" locked="0" layoutInCell="1" allowOverlap="1" wp14:anchorId="6AAD69CD" wp14:editId="4DF57178">
+              <wp:anchor distT="0" distB="0" distL="114300" distR="114300" simplePos="0" relativeHeight="251882496" behindDoc="0" locked="0" layoutInCell="1" allowOverlap="1" wp14:anchorId="6AAD69CD" wp14:editId="6AB9D39D">
                 <wp:simplePos x="0" y="0"/>
                 <wp:positionH relativeFrom="column">
-                  <wp:posOffset>492760</wp:posOffset>
+                  <wp:posOffset>492981</wp:posOffset>
                 </wp:positionH>
                 <wp:positionV relativeFrom="paragraph">
-                  <wp:posOffset>43180</wp:posOffset>
+                  <wp:posOffset>39757</wp:posOffset>
                 </wp:positionV>
-                <wp:extent cx="5464175" cy="7223760"/>
+                <wp:extent cx="3493388" cy="7223760"/>
                 <wp:effectExtent l="0" t="0" r="0" b="0"/>
                 <wp:wrapNone/>
                 <wp:docPr id="27" name="Group 27" descr="text and map "/>
@@ -2670,40 +2986,11 @@
                       <wpg:grpSpPr>
                         <a:xfrm>
                           <a:off x="0" y="0"/>
-                          <a:ext cx="5169690" cy="7223760"/>
+                          <a:ext cx="3493388" cy="7223760"/>
                           <a:chOff x="0" y="0"/>
-                          <a:chExt cx="5170255" cy="7223977"/>
+                          <a:chExt cx="3493770" cy="7223977"/>
                         </a:xfrm>
                       </wpg:grpSpPr>
-                      <pic:pic xmlns:pic="http://schemas.openxmlformats.org/drawingml/2006/picture">
-                        <pic:nvPicPr>
-                          <pic:cNvPr id="28" name="Graphic 28"/>
-                          <pic:cNvPicPr>
-                            <a:picLocks noChangeAspect="1"/>
-                          </pic:cNvPicPr>
-                        </pic:nvPicPr>
-                        <pic:blipFill>
-                          <a:blip r:embed="rId9">
-                            <a:extLst>
-                              <a:ext uri="{28A0092B-C50C-407E-A947-70E740481C1C}">
-                                <a14:useLocalDpi xmlns:a14="http://schemas.microsoft.com/office/drawing/2010/main" val="0"/>
-                              </a:ext>
-                            </a:extLst>
-                          </a:blip>
-                          <a:stretch>
-                            <a:fillRect/>
-                          </a:stretch>
-                        </pic:blipFill>
-                        <pic:spPr>
-                          <a:xfrm>
-                            <a:off x="403699" y="914400"/>
-                            <a:ext cx="4766556" cy="2743200"/>
-                          </a:xfrm>
-                          <a:prstGeom prst="rect">
-                            <a:avLst/>
-                          </a:prstGeom>
-                        </pic:spPr>
-                      </pic:pic>
                       <wps:wsp>
                         <wps:cNvPr id="29" name="Rectangle 29"/>
                         <wps:cNvSpPr/>
@@ -2765,13 +3052,7 @@
                                 <w:rPr>
                                   <w:color w:val="373545" w:themeColor="text2"/>
                                 </w:rPr>
-                                <w:t>Mechanical Hardware</w:t>
-                              </w:r>
-                              <w:r>
-                                <w:rPr>
-                                  <w:color w:val="373545" w:themeColor="text2"/>
-                                </w:rPr>
-                                <w:tab/>
+                                <w:t>Post Competition Project Review</w:t>
                               </w:r>
                             </w:p>
                             <w:p>
@@ -2786,22 +3067,7 @@
                                 <w:rPr>
                                   <w:color w:val="373545" w:themeColor="text2"/>
                                 </w:rPr>
-                                <w:t>Electrical Hardware</w:t>
-                              </w:r>
-                            </w:p>
-                            <w:p>
-                              <w:pPr>
-                                <w:pStyle w:val="ListParagraph"/>
-                                <w:jc w:val="left"/>
-                                <w:rPr>
-                                  <w:color w:val="373545" w:themeColor="text2"/>
-                                </w:rPr>
-                              </w:pPr>
-                              <w:r>
-                                <w:rPr>
-                                  <w:color w:val="373545" w:themeColor="text2"/>
-                                </w:rPr>
-                                <w:t>Software</w:t>
+                                <w:t>Future Work</w:t>
                               </w:r>
                             </w:p>
                           </w:txbxContent>
@@ -2848,15 +3114,7 @@
                                   <w:color w:val="373545" w:themeColor="text2"/>
                                   <w:szCs w:val="44"/>
                                 </w:rPr>
-                                <w:t>Technical D</w:t>
-                              </w:r>
-                              <w:r>
-                                <w:rPr>
-                                  <w:rStyle w:val="Heading2Char"/>
-                                  <w:color w:val="373545" w:themeColor="text2"/>
-                                  <w:szCs w:val="44"/>
-                                </w:rPr>
-                                <w:t>ocumentation</w:t>
+                                <w:t>Competition Details</w:t>
                               </w:r>
                             </w:p>
                             <w:p>
@@ -2878,16 +3136,16 @@
                     </wpg:wgp>
                   </a:graphicData>
                 </a:graphic>
+                <wp14:sizeRelH relativeFrom="margin">
+                  <wp14:pctWidth>0</wp14:pctWidth>
+                </wp14:sizeRelH>
               </wp:anchor>
             </w:drawing>
           </mc:Choice>
           <mc:Fallback>
             <w:pict>
-              <v:group w14:anchorId="6AAD69CD" id="Group 27" o:spid="_x0000_s1042" alt="text and map " style="position:absolute;margin-left:38.8pt;margin-top:3.4pt;width:430.25pt;height:568.8pt;z-index:251882496" coordsize="51702,72239" o:gfxdata="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">
-                <v:shape id="Graphic 28" o:spid="_x0000_s1043" type="#_x0000_t75" style="position:absolute;left:4036;top:9144;width:47666;height:27432;visibility:visible;mso-wrap-style:square" o:gfxdata="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">
-                  <v:imagedata r:id="rId10" o:title=""/>
-                </v:shape>
-                <v:rect id="Rectangle 29" o:spid="_x0000_s1044" style="position:absolute;top:39578;width:34937;height:32661;visibility:visible;mso-wrap-style:square;v-text-anchor:middle" o:gfxdata="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" filled="f" stroked="f" strokeweight="3pt">
+              <v:group w14:anchorId="6AAD69CD" id="Group 27" o:spid="_x0000_s1040" alt="text and map " style="position:absolute;margin-left:38.8pt;margin-top:3.15pt;width:275.05pt;height:568.8pt;z-index:251882496;mso-width-relative:margin" coordsize="34937,72239" o:gfxdata="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">
+                <v:rect id="Rectangle 29" o:spid="_x0000_s1041" style="position:absolute;top:39578;width:34937;height:32661;visibility:visible;mso-wrap-style:square;v-text-anchor:middle" o:gfxdata="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" filled="f" stroked="f" strokeweight="3pt">
                   <v:textbox>
                     <w:txbxContent>
                       <w:p>
@@ -2917,13 +3175,7 @@
                           <w:rPr>
                             <w:color w:val="373545" w:themeColor="text2"/>
                           </w:rPr>
-                          <w:t>Mechanical Hardware</w:t>
-                        </w:r>
-                        <w:r>
-                          <w:rPr>
-                            <w:color w:val="373545" w:themeColor="text2"/>
-                          </w:rPr>
-                          <w:tab/>
+                          <w:t>Post Competition Project Review</w:t>
                         </w:r>
                       </w:p>
                       <w:p>
@@ -2938,28 +3190,13 @@
                           <w:rPr>
                             <w:color w:val="373545" w:themeColor="text2"/>
                           </w:rPr>
-                          <w:t>Electrical Hardware</w:t>
-                        </w:r>
-                      </w:p>
-                      <w:p>
-                        <w:pPr>
-                          <w:pStyle w:val="ListParagraph"/>
-                          <w:jc w:val="left"/>
-                          <w:rPr>
-                            <w:color w:val="373545" w:themeColor="text2"/>
-                          </w:rPr>
-                        </w:pPr>
-                        <w:r>
-                          <w:rPr>
-                            <w:color w:val="373545" w:themeColor="text2"/>
-                          </w:rPr>
-                          <w:t>Software</w:t>
+                          <w:t>Future Work</w:t>
                         </w:r>
                       </w:p>
                     </w:txbxContent>
                   </v:textbox>
                 </v:rect>
-                <v:shape id="Text Box 31" o:spid="_x0000_s1045" type="#_x0000_t202" style="position:absolute;width:33619;height:5868;visibility:visible;mso-wrap-style:square;v-text-anchor:top" o:gfxdata="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" fillcolor="white [3201]" stroked="f" strokeweight=".5pt">
+                <v:shape id="Text Box 31" o:spid="_x0000_s1042" type="#_x0000_t202" style="position:absolute;width:33619;height:5868;visibility:visible;mso-wrap-style:square;v-text-anchor:top" o:gfxdata="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" fillcolor="white [3201]" stroked="f" strokeweight=".5pt">
                   <v:textbox>
                     <w:txbxContent>
                       <w:p>
@@ -2977,15 +3214,7 @@
                             <w:color w:val="373545" w:themeColor="text2"/>
                             <w:szCs w:val="44"/>
                           </w:rPr>
-                          <w:t>Technical D</w:t>
-                        </w:r>
-                        <w:r>
-                          <w:rPr>
-                            <w:rStyle w:val="Heading2Char"/>
-                            <w:color w:val="373545" w:themeColor="text2"/>
-                            <w:szCs w:val="44"/>
-                          </w:rPr>
-                          <w:t>ocumentation</w:t>
+                          <w:t>Competition Details</w:t>
                         </w:r>
                       </w:p>
                       <w:p>
@@ -3014,6 +3243,90 @@
     <w:p>
       <w:pPr>
         <w:rPr>
+          <w:b/>
+          <w:noProof/>
+          <w:color w:val="373545" w:themeColor="text2"/>
+          <w:sz w:val="44"/>
+          <w:szCs w:val="44"/>
+          <w:lang w:bidi="hi-IN"/>
+        </w:rPr>
+      </w:pPr>
+      <w:r>
+        <w:rPr>
+          <w:b/>
+          <w:noProof/>
+          <w:color w:val="373545" w:themeColor="text2"/>
+          <w:sz w:val="44"/>
+          <w:szCs w:val="44"/>
+          <w:lang w:bidi="hi-IN"/>
+        </w:rPr>
+        <w:drawing>
+          <wp:anchor distT="0" distB="0" distL="114300" distR="114300" simplePos="0" relativeHeight="251901952" behindDoc="0" locked="0" layoutInCell="1" allowOverlap="1" wp14:anchorId="384941A2" wp14:editId="6EECD86F">
+            <wp:simplePos x="0" y="0"/>
+            <wp:positionH relativeFrom="column">
+              <wp:posOffset>1818123</wp:posOffset>
+            </wp:positionH>
+            <wp:positionV relativeFrom="paragraph">
+              <wp:posOffset>208294</wp:posOffset>
+            </wp:positionV>
+            <wp:extent cx="3766448" cy="3411220"/>
+            <wp:effectExtent l="6033" t="0" r="0" b="0"/>
+            <wp:wrapNone/>
+            <wp:docPr id="38" name="Picture 38"/>
+            <wp:cNvGraphicFramePr>
+              <a:graphicFrameLocks xmlns:a="http://schemas.openxmlformats.org/drawingml/2006/main" noChangeAspect="1"/>
+            </wp:cNvGraphicFramePr>
+            <a:graphic xmlns:a="http://schemas.openxmlformats.org/drawingml/2006/main">
+              <a:graphicData uri="http://schemas.openxmlformats.org/drawingml/2006/picture">
+                <pic:pic xmlns:pic="http://schemas.openxmlformats.org/drawingml/2006/picture">
+                  <pic:nvPicPr>
+                    <pic:cNvPr id="0" name="Picture 12"/>
+                    <pic:cNvPicPr>
+                      <a:picLocks noChangeAspect="1" noChangeArrowheads="1"/>
+                    </pic:cNvPicPr>
+                  </pic:nvPicPr>
+                  <pic:blipFill rotWithShape="1">
+                    <a:blip r:embed="rId13" cstate="print">
+                      <a:extLst>
+                        <a:ext uri="{28A0092B-C50C-407E-A947-70E740481C1C}">
+                          <a14:useLocalDpi xmlns:a14="http://schemas.microsoft.com/office/drawing/2010/main" val="0"/>
+                        </a:ext>
+                      </a:extLst>
+                    </a:blip>
+                    <a:srcRect l="17182"/>
+                    <a:stretch/>
+                  </pic:blipFill>
+                  <pic:spPr bwMode="auto">
+                    <a:xfrm rot="5400000">
+                      <a:off x="0" y="0"/>
+                      <a:ext cx="3766448" cy="3411220"/>
+                    </a:xfrm>
+                    <a:prstGeom prst="rect">
+                      <a:avLst/>
+                    </a:prstGeom>
+                    <a:noFill/>
+                    <a:ln>
+                      <a:noFill/>
+                    </a:ln>
+                    <a:extLst>
+                      <a:ext uri="{53640926-AAD7-44D8-BBD7-CCE9431645EC}">
+                        <a14:shadowObscured xmlns:a14="http://schemas.microsoft.com/office/drawing/2010/main"/>
+                      </a:ext>
+                    </a:extLst>
+                  </pic:spPr>
+                </pic:pic>
+              </a:graphicData>
+            </a:graphic>
+            <wp14:sizeRelH relativeFrom="margin">
+              <wp14:pctWidth>0</wp14:pctWidth>
+            </wp14:sizeRelH>
+          </wp:anchor>
+        </w:drawing>
+      </w:r>
+    </w:p>
+    <w:p>
+      <w:pPr>
+        <w:rPr>
           <w:color w:val="1C6194" w:themeColor="accent6" w:themeShade="BF"/>
         </w:rPr>
       </w:pPr>
@@ -3025,135 +3338,13 @@
         <mc:AlternateContent>
           <mc:Choice Requires="wps">
             <w:drawing>
-              <wp:anchor distT="0" distB="0" distL="114300" distR="114300" simplePos="0" relativeHeight="251803648" behindDoc="0" locked="0" layoutInCell="1" allowOverlap="1" wp14:anchorId="1F49DC3C" wp14:editId="2018E804">
-                <wp:simplePos x="0" y="0"/>
-                <wp:positionH relativeFrom="margin">
-                  <wp:posOffset>6426200</wp:posOffset>
-                </wp:positionH>
-                <wp:positionV relativeFrom="margin">
-                  <wp:posOffset>3489960</wp:posOffset>
-                </wp:positionV>
-                <wp:extent cx="1356995" cy="868680"/>
-                <wp:effectExtent l="0" t="0" r="0" b="7620"/>
-                <wp:wrapNone/>
-                <wp:docPr id="9" name="AutoShape 422"/>
-                <wp:cNvGraphicFramePr>
-                  <a:graphicFrameLocks xmlns:a="http://schemas.openxmlformats.org/drawingml/2006/main"/>
-                </wp:cNvGraphicFramePr>
-                <a:graphic xmlns:a="http://schemas.openxmlformats.org/drawingml/2006/main">
-                  <a:graphicData uri="http://schemas.microsoft.com/office/word/2010/wordprocessingShape">
-                    <wps:wsp>
-                      <wps:cNvSpPr>
-                        <a:spLocks noChangeArrowheads="1"/>
-                      </wps:cNvSpPr>
-                      <wps:spPr bwMode="auto">
-                        <a:xfrm rot="10800000">
-                          <a:off x="0" y="0"/>
-                          <a:ext cx="1356995" cy="868680"/>
-                        </a:xfrm>
-                        <a:prstGeom prst="homePlate">
-                          <a:avLst>
-                            <a:gd name="adj" fmla="val 39053"/>
-                          </a:avLst>
-                        </a:prstGeom>
-                        <a:solidFill>
-                          <a:schemeClr val="accent6">
-                            <a:lumMod val="60000"/>
-                            <a:lumOff val="40000"/>
-                          </a:schemeClr>
-                        </a:solidFill>
-                        <a:ln w="3175">
-                          <a:noFill/>
-                          <a:miter lim="800000"/>
-                          <a:headEnd/>
-                          <a:tailEnd/>
-                        </a:ln>
-                      </wps:spPr>
-                      <wps:txbx>
-                        <w:txbxContent>
-                          <w:p>
-                            <w:pPr>
-                              <w:pStyle w:val="TabName"/>
-                              <w:rPr>
-                                <w:b/>
-                                <w:color w:val="373545" w:themeColor="text2"/>
-                              </w:rPr>
-                            </w:pPr>
-                            <w:r>
-                              <w:rPr>
-                                <w:b/>
-                                <w:color w:val="373545" w:themeColor="text2"/>
-                              </w:rPr>
-                              <w:t>Tab 3</w:t>
-                            </w:r>
-                          </w:p>
-                        </w:txbxContent>
-                      </wps:txbx>
-                      <wps:bodyPr rot="0" vert="vert" wrap="square" lIns="91440" tIns="45720" rIns="91440" bIns="45720" anchor="b" anchorCtr="0" upright="1">
-                        <a:noAutofit/>
-                      </wps:bodyPr>
-                    </wps:wsp>
-                  </a:graphicData>
-                </a:graphic>
-                <wp14:sizeRelH relativeFrom="page">
-                  <wp14:pctWidth>0</wp14:pctWidth>
-                </wp14:sizeRelH>
-                <wp14:sizeRelV relativeFrom="page">
-                  <wp14:pctHeight>0</wp14:pctHeight>
-                </wp14:sizeRelV>
-              </wp:anchor>
-            </w:drawing>
-          </mc:Choice>
-          <mc:Fallback>
-            <w:pict>
-              <v:shape w14:anchorId="1F49DC3C" id="AutoShape 422" o:spid="_x0000_s1046" type="#_x0000_t15" style="position:absolute;margin-left:506pt;margin-top:274.8pt;width:106.85pt;height:68.4pt;rotation:180;z-index:251803648;visibility:visible;mso-wrap-style:square;mso-width-percent:0;mso-height-percent:0;mso-wrap-distance-left:9pt;mso-wrap-distance-top:0;mso-wrap-distance-right:9pt;mso-wrap-distance-bottom:0;mso-position-horizontal:absolute;mso-position-horizontal-relative:margin;mso-position-vertical:absolute;mso-position-vertical-relative:margin;mso-width-percent:0;mso-height-percent:0;mso-width-relative:page;mso-height-relative:page;v-text-anchor:bottom" o:gfxdata="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" fillcolor="#74b5e4 [1945]" stroked="f" strokeweight=".25pt">
-                <v:textbox style="layout-flow:vertical">
-                  <w:txbxContent>
-                    <w:p>
-                      <w:pPr>
-                        <w:pStyle w:val="TabName"/>
-                        <w:rPr>
-                          <w:b/>
-                          <w:color w:val="373545" w:themeColor="text2"/>
-                        </w:rPr>
-                      </w:pPr>
-                      <w:r>
-                        <w:rPr>
-                          <w:b/>
-                          <w:color w:val="373545" w:themeColor="text2"/>
-                        </w:rPr>
-                        <w:t>Tab 3</w:t>
-                      </w:r>
-                    </w:p>
-                  </w:txbxContent>
-                </v:textbox>
-                <w10:wrap anchorx="margin" anchory="margin"/>
-              </v:shape>
-            </w:pict>
-          </mc:Fallback>
-        </mc:AlternateContent>
-      </w:r>
-      <w:r>
-        <w:rPr>
-          <w:color w:val="1C6194" w:themeColor="accent6" w:themeShade="BF"/>
-        </w:rPr>
-        <w:br w:type="page"/>
-      </w:r>
-      <w:r>
-        <w:rPr>
-          <w:noProof/>
-          <w:color w:val="1C6194" w:themeColor="accent6" w:themeShade="BF"/>
-        </w:rPr>
-        <mc:AlternateContent>
-          <mc:Choice Requires="wps">
-            <w:drawing>
-              <wp:anchor distT="0" distB="0" distL="114300" distR="114300" simplePos="0" relativeHeight="251876352" behindDoc="1" locked="0" layoutInCell="1" allowOverlap="1" wp14:anchorId="14532690" wp14:editId="1C14073B">
+              <wp:anchor distT="0" distB="0" distL="114300" distR="114300" simplePos="0" relativeHeight="251876352" behindDoc="1" locked="0" layoutInCell="1" allowOverlap="1" wp14:anchorId="14532690" wp14:editId="77698C4E">
                 <wp:simplePos x="0" y="0"/>
                 <wp:positionH relativeFrom="column">
                   <wp:posOffset>708660</wp:posOffset>
                 </wp:positionH>
                 <wp:positionV relativeFrom="paragraph">
-                  <wp:posOffset>7762240</wp:posOffset>
+                  <wp:posOffset>7312025</wp:posOffset>
                 </wp:positionV>
                 <wp:extent cx="3930015" cy="450215"/>
                 <wp:effectExtent l="0" t="0" r="0" b="0"/>
@@ -3246,7 +3437,7 @@
           </mc:Choice>
           <mc:Fallback>
             <w:pict>
-              <v:rect w14:anchorId="14532690" id="Rectangle 20" o:spid="_x0000_s1047" style="position:absolute;margin-left:55.8pt;margin-top:611.2pt;width:309.45pt;height:35.45pt;z-index:-251440128;visibility:visible;mso-wrap-style:square;mso-width-percent:0;mso-height-percent:0;mso-wrap-distance-left:9pt;mso-wrap-distance-top:0;mso-wrap-distance-right:9pt;mso-wrap-distance-bottom:0;mso-position-horizontal:absolute;mso-position-horizontal-relative:text;mso-position-vertical:absolute;mso-position-vertical-relative:text;mso-width-percent:0;mso-height-percent:0;mso-width-relative:margin;mso-height-relative:margin;v-text-anchor:middle" o:gfxdata="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" filled="f" stroked="f" strokeweight="3pt">
+              <v:rect w14:anchorId="14532690" id="Rectangle 20" o:spid="_x0000_s1043" style="position:absolute;margin-left:55.8pt;margin-top:575.75pt;width:309.45pt;height:35.45pt;z-index:-251440128;visibility:visible;mso-wrap-style:square;mso-width-percent:0;mso-height-percent:0;mso-wrap-distance-left:9pt;mso-wrap-distance-top:0;mso-wrap-distance-right:9pt;mso-wrap-distance-bottom:0;mso-position-horizontal:absolute;mso-position-horizontal-relative:text;mso-position-vertical:absolute;mso-position-vertical-relative:text;mso-width-percent:0;mso-height-percent:0;mso-width-relative:margin;mso-height-relative:margin;v-text-anchor:middle" o:gfxdata="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" filled="f" stroked="f" strokeweight="3pt">
                 <v:textbox>
                   <w:txbxContent>
                     <w:p>
@@ -3285,6 +3476,470 @@
           </mc:Fallback>
         </mc:AlternateContent>
       </w:r>
+      <w:r>
+        <w:rPr>
+          <w:noProof/>
+          <w:color w:val="1C6194" w:themeColor="accent6" w:themeShade="BF"/>
+        </w:rPr>
+        <mc:AlternateContent>
+          <mc:Choice Requires="wps">
+            <w:drawing>
+              <wp:anchor distT="0" distB="0" distL="114300" distR="114300" simplePos="0" relativeHeight="251803648" behindDoc="0" locked="0" layoutInCell="1" allowOverlap="1" wp14:anchorId="1F49DC3C" wp14:editId="2018E804">
+                <wp:simplePos x="0" y="0"/>
+                <wp:positionH relativeFrom="margin">
+                  <wp:posOffset>6426200</wp:posOffset>
+                </wp:positionH>
+                <wp:positionV relativeFrom="margin">
+                  <wp:posOffset>3489960</wp:posOffset>
+                </wp:positionV>
+                <wp:extent cx="1356995" cy="868680"/>
+                <wp:effectExtent l="0" t="0" r="0" b="7620"/>
+                <wp:wrapNone/>
+                <wp:docPr id="9" name="AutoShape 422"/>
+                <wp:cNvGraphicFramePr>
+                  <a:graphicFrameLocks xmlns:a="http://schemas.openxmlformats.org/drawingml/2006/main"/>
+                </wp:cNvGraphicFramePr>
+                <a:graphic xmlns:a="http://schemas.openxmlformats.org/drawingml/2006/main">
+                  <a:graphicData uri="http://schemas.microsoft.com/office/word/2010/wordprocessingShape">
+                    <wps:wsp>
+                      <wps:cNvSpPr>
+                        <a:spLocks noChangeArrowheads="1"/>
+                      </wps:cNvSpPr>
+                      <wps:spPr bwMode="auto">
+                        <a:xfrm rot="10800000">
+                          <a:off x="0" y="0"/>
+                          <a:ext cx="1356995" cy="868680"/>
+                        </a:xfrm>
+                        <a:prstGeom prst="homePlate">
+                          <a:avLst>
+                            <a:gd name="adj" fmla="val 39053"/>
+                          </a:avLst>
+                        </a:prstGeom>
+                        <a:solidFill>
+                          <a:schemeClr val="accent6">
+                            <a:lumMod val="60000"/>
+                            <a:lumOff val="40000"/>
+                          </a:schemeClr>
+                        </a:solidFill>
+                        <a:ln w="3175">
+                          <a:noFill/>
+                          <a:miter lim="800000"/>
+                          <a:headEnd/>
+                          <a:tailEnd/>
+                        </a:ln>
+                      </wps:spPr>
+                      <wps:txbx>
+                        <w:txbxContent>
+                          <w:p>
+                            <w:pPr>
+                              <w:pStyle w:val="TabName"/>
+                              <w:rPr>
+                                <w:b/>
+                                <w:color w:val="373545" w:themeColor="text2"/>
+                              </w:rPr>
+                            </w:pPr>
+                            <w:r>
+                              <w:rPr>
+                                <w:b/>
+                                <w:color w:val="373545" w:themeColor="text2"/>
+                              </w:rPr>
+                              <w:t>3</w:t>
+                            </w:r>
+                          </w:p>
+                        </w:txbxContent>
+                      </wps:txbx>
+                      <wps:bodyPr rot="0" vert="vert" wrap="square" lIns="91440" tIns="45720" rIns="91440" bIns="45720" anchor="b" anchorCtr="0" upright="1">
+                        <a:noAutofit/>
+                      </wps:bodyPr>
+                    </wps:wsp>
+                  </a:graphicData>
+                </a:graphic>
+                <wp14:sizeRelH relativeFrom="page">
+                  <wp14:pctWidth>0</wp14:pctWidth>
+                </wp14:sizeRelH>
+                <wp14:sizeRelV relativeFrom="page">
+                  <wp14:pctHeight>0</wp14:pctHeight>
+                </wp14:sizeRelV>
+              </wp:anchor>
+            </w:drawing>
+          </mc:Choice>
+          <mc:Fallback>
+            <w:pict>
+              <v:shape w14:anchorId="1F49DC3C" id="AutoShape 422" o:spid="_x0000_s1044" type="#_x0000_t15" style="position:absolute;margin-left:506pt;margin-top:274.8pt;width:106.85pt;height:68.4pt;rotation:180;z-index:251803648;visibility:visible;mso-wrap-style:square;mso-width-percent:0;mso-height-percent:0;mso-wrap-distance-left:9pt;mso-wrap-distance-top:0;mso-wrap-distance-right:9pt;mso-wrap-distance-bottom:0;mso-position-horizontal:absolute;mso-position-horizontal-relative:margin;mso-position-vertical:absolute;mso-position-vertical-relative:margin;mso-width-percent:0;mso-height-percent:0;mso-width-relative:page;mso-height-relative:page;v-text-anchor:bottom" o:gfxdata="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" fillcolor="#74b5e4 [1945]" stroked="f" strokeweight=".25pt">
+                <v:textbox style="layout-flow:vertical">
+                  <w:txbxContent>
+                    <w:p>
+                      <w:pPr>
+                        <w:pStyle w:val="TabName"/>
+                        <w:rPr>
+                          <w:b/>
+                          <w:color w:val="373545" w:themeColor="text2"/>
+                        </w:rPr>
+                      </w:pPr>
+                      <w:r>
+                        <w:rPr>
+                          <w:b/>
+                          <w:color w:val="373545" w:themeColor="text2"/>
+                        </w:rPr>
+                        <w:t>3</w:t>
+                      </w:r>
+                    </w:p>
+                  </w:txbxContent>
+                </v:textbox>
+                <w10:wrap anchorx="margin" anchory="margin"/>
+              </v:shape>
+            </w:pict>
+          </mc:Fallback>
+        </mc:AlternateContent>
+      </w:r>
+      <w:r>
+        <w:rPr>
+          <w:color w:val="1C6194" w:themeColor="accent6" w:themeShade="BF"/>
+        </w:rPr>
+        <w:br w:type="page"/>
+      </w:r>
+    </w:p>
+    <w:p>
+      <w:pPr>
+        <w:rPr>
+          <w:color w:val="1C6194" w:themeColor="accent6" w:themeShade="BF"/>
+        </w:rPr>
+      </w:pPr>
+      <w:r>
+        <w:rPr>
+          <w:noProof/>
+          <w:color w:val="1C6194" w:themeColor="accent6" w:themeShade="BF"/>
+        </w:rPr>
+        <w:lastRenderedPageBreak/>
+        <mc:AlternateContent>
+          <mc:Choice Requires="wpg">
+            <w:drawing>
+              <wp:anchor distT="0" distB="0" distL="114300" distR="114300" simplePos="0" relativeHeight="251884544" behindDoc="0" locked="0" layoutInCell="1" allowOverlap="1" wp14:anchorId="106B809F" wp14:editId="4174244A">
+                <wp:simplePos x="0" y="0"/>
+                <wp:positionH relativeFrom="column">
+                  <wp:posOffset>492981</wp:posOffset>
+                </wp:positionH>
+                <wp:positionV relativeFrom="paragraph">
+                  <wp:posOffset>39757</wp:posOffset>
+                </wp:positionV>
+                <wp:extent cx="3919591" cy="7223760"/>
+                <wp:effectExtent l="0" t="0" r="5080" b="0"/>
+                <wp:wrapNone/>
+                <wp:docPr id="225" name="Group 225" descr="text and map "/>
+                <wp:cNvGraphicFramePr/>
+                <a:graphic xmlns:a="http://schemas.openxmlformats.org/drawingml/2006/main">
+                  <a:graphicData uri="http://schemas.microsoft.com/office/word/2010/wordprocessingGroup">
+                    <wpg:wgp>
+                      <wpg:cNvGrpSpPr/>
+                      <wpg:grpSpPr>
+                        <a:xfrm>
+                          <a:off x="0" y="0"/>
+                          <a:ext cx="3919591" cy="7223760"/>
+                          <a:chOff x="0" y="0"/>
+                          <a:chExt cx="3919993" cy="7223977"/>
+                        </a:xfrm>
+                      </wpg:grpSpPr>
+                      <wps:wsp>
+                        <wps:cNvPr id="227" name="Rectangle 227"/>
+                        <wps:cNvSpPr/>
+                        <wps:spPr>
+                          <a:xfrm>
+                            <a:off x="0" y="3957850"/>
+                            <a:ext cx="3493770" cy="3266127"/>
+                          </a:xfrm>
+                          <a:prstGeom prst="rect">
+                            <a:avLst/>
+                          </a:prstGeom>
+                          <a:noFill/>
+                          <a:ln>
+                            <a:noFill/>
+                          </a:ln>
+                        </wps:spPr>
+                        <wps:style>
+                          <a:lnRef idx="2">
+                            <a:schemeClr val="accent1">
+                              <a:shade val="50000"/>
+                            </a:schemeClr>
+                          </a:lnRef>
+                          <a:fillRef idx="1">
+                            <a:schemeClr val="accent1"/>
+                          </a:fillRef>
+                          <a:effectRef idx="0">
+                            <a:schemeClr val="accent1"/>
+                          </a:effectRef>
+                          <a:fontRef idx="minor">
+                            <a:schemeClr val="lt1"/>
+                          </a:fontRef>
+                        </wps:style>
+                        <wps:txbx>
+                          <w:txbxContent>
+                            <w:p>
+                              <w:pPr>
+                                <w:pStyle w:val="1Spine"/>
+                                <w:jc w:val="left"/>
+                              </w:pPr>
+                              <w:r>
+                                <w:t>IN THIS SECTION:</w:t>
+                              </w:r>
+                            </w:p>
+                            <w:p>
+                              <w:pPr>
+                                <w:pStyle w:val="1Spine"/>
+                                <w:jc w:val="left"/>
+                              </w:pPr>
+                            </w:p>
+                            <w:p>
+                              <w:pPr>
+                                <w:pStyle w:val="ListParagraph"/>
+                                <w:jc w:val="left"/>
+                                <w:rPr>
+                                  <w:color w:val="373545" w:themeColor="text2"/>
+                                </w:rPr>
+                              </w:pPr>
+                              <w:r>
+                                <w:rPr>
+                                  <w:color w:val="373545" w:themeColor="text2"/>
+                                </w:rPr>
+                                <w:t>Budget</w:t>
+                              </w:r>
+                            </w:p>
+                            <w:p>
+                              <w:pPr>
+                                <w:pStyle w:val="ListParagraph"/>
+                                <w:jc w:val="left"/>
+                                <w:rPr>
+                                  <w:color w:val="373545" w:themeColor="text2"/>
+                                </w:rPr>
+                              </w:pPr>
+                              <w:r>
+                                <w:rPr>
+                                  <w:color w:val="373545" w:themeColor="text2"/>
+                                </w:rPr>
+                                <w:t>Bill of Materials</w:t>
+                              </w:r>
+                            </w:p>
+                            <w:p>
+                              <w:pPr>
+                                <w:pStyle w:val="ListParagraph"/>
+                                <w:jc w:val="left"/>
+                                <w:rPr>
+                                  <w:color w:val="373545" w:themeColor="text2"/>
+                                </w:rPr>
+                              </w:pPr>
+                              <w:r>
+                                <w:rPr>
+                                  <w:color w:val="373545" w:themeColor="text2"/>
+                                </w:rPr>
+                                <w:t>Purchase Orders</w:t>
+                              </w:r>
+                            </w:p>
+                            <w:p>
+                              <w:pPr>
+                                <w:pStyle w:val="ListParagraph"/>
+                                <w:jc w:val="left"/>
+                                <w:rPr>
+                                  <w:color w:val="373545" w:themeColor="text2"/>
+                                </w:rPr>
+                              </w:pPr>
+                              <w:r>
+                                <w:rPr>
+                                  <w:color w:val="373545" w:themeColor="text2"/>
+                                </w:rPr>
+                                <w:t>Relationship Between SPARC and Senior Design</w:t>
+                              </w:r>
+                            </w:p>
+                          </w:txbxContent>
+                        </wps:txbx>
+                        <wps:bodyPr rot="0" spcFirstLastPara="0" vertOverflow="overflow" horzOverflow="overflow" vert="horz" wrap="square" lIns="91440" tIns="45720" rIns="91440" bIns="45720" numCol="1" spcCol="0" rtlCol="0" fromWordArt="0" anchor="ctr" anchorCtr="0" forceAA="0" compatLnSpc="1">
+                          <a:prstTxWarp prst="textNoShape">
+                            <a:avLst/>
+                          </a:prstTxWarp>
+                          <a:noAutofit/>
+                        </wps:bodyPr>
+                      </wps:wsp>
+                      <wps:wsp>
+                        <wps:cNvPr id="228" name="Text Box 228"/>
+                        <wps:cNvSpPr txBox="1"/>
+                        <wps:spPr>
+                          <a:xfrm>
+                            <a:off x="0" y="0"/>
+                            <a:ext cx="3919993" cy="586853"/>
+                          </a:xfrm>
+                          <a:prstGeom prst="rect">
+                            <a:avLst/>
+                          </a:prstGeom>
+                          <a:solidFill>
+                            <a:schemeClr val="lt1"/>
+                          </a:solidFill>
+                          <a:ln w="6350">
+                            <a:noFill/>
+                          </a:ln>
+                        </wps:spPr>
+                        <wps:txbx>
+                          <w:txbxContent>
+                            <w:p>
+                              <w:pPr>
+                                <w:pStyle w:val="Heading2"/>
+                                <w:jc w:val="left"/>
+                                <w:rPr>
+                                  <w:color w:val="373545" w:themeColor="text2"/>
+                                  <w:szCs w:val="44"/>
+                                </w:rPr>
+                              </w:pPr>
+                              <w:r>
+                                <w:rPr>
+                                  <w:rStyle w:val="Heading2Char"/>
+                                  <w:color w:val="373545" w:themeColor="text2"/>
+                                  <w:szCs w:val="44"/>
+                                </w:rPr>
+                                <w:t>Administrative Documentation</w:t>
+                              </w:r>
+                            </w:p>
+                            <w:p>
+                              <w:pPr>
+                                <w:rPr>
+                                  <w:color w:val="373545" w:themeColor="text2"/>
+                                </w:rPr>
+                              </w:pPr>
+                            </w:p>
+                          </w:txbxContent>
+                        </wps:txbx>
+                        <wps:bodyPr rot="0" spcFirstLastPara="0" vertOverflow="overflow" horzOverflow="overflow" vert="horz" wrap="square" lIns="91440" tIns="45720" rIns="91440" bIns="45720" numCol="1" spcCol="0" rtlCol="0" fromWordArt="0" anchor="t" anchorCtr="0" forceAA="0" compatLnSpc="1">
+                          <a:prstTxWarp prst="textNoShape">
+                            <a:avLst/>
+                          </a:prstTxWarp>
+                          <a:noAutofit/>
+                        </wps:bodyPr>
+                      </wps:wsp>
+                    </wpg:wgp>
+                  </a:graphicData>
+                </a:graphic>
+                <wp14:sizeRelH relativeFrom="margin">
+                  <wp14:pctWidth>0</wp14:pctWidth>
+                </wp14:sizeRelH>
+              </wp:anchor>
+            </w:drawing>
+          </mc:Choice>
+          <mc:Fallback>
+            <w:pict>
+              <v:group w14:anchorId="106B809F" id="Group 225" o:spid="_x0000_s1045" alt="text and map " style="position:absolute;margin-left:38.8pt;margin-top:3.15pt;width:308.65pt;height:568.8pt;z-index:251884544;mso-width-relative:margin" coordsize="39199,72239" o:gfxdata="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">
+                <v:rect id="Rectangle 227" o:spid="_x0000_s1046" style="position:absolute;top:39578;width:34937;height:32661;visibility:visible;mso-wrap-style:square;v-text-anchor:middle" o:gfxdata="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" filled="f" stroked="f" strokeweight="3pt">
+                  <v:textbox>
+                    <w:txbxContent>
+                      <w:p>
+                        <w:pPr>
+                          <w:pStyle w:val="1Spine"/>
+                          <w:jc w:val="left"/>
+                        </w:pPr>
+                        <w:r>
+                          <w:t>IN THIS SECTION:</w:t>
+                        </w:r>
+                      </w:p>
+                      <w:p>
+                        <w:pPr>
+                          <w:pStyle w:val="1Spine"/>
+                          <w:jc w:val="left"/>
+                        </w:pPr>
+                      </w:p>
+                      <w:p>
+                        <w:pPr>
+                          <w:pStyle w:val="ListParagraph"/>
+                          <w:jc w:val="left"/>
+                          <w:rPr>
+                            <w:color w:val="373545" w:themeColor="text2"/>
+                          </w:rPr>
+                        </w:pPr>
+                        <w:r>
+                          <w:rPr>
+                            <w:color w:val="373545" w:themeColor="text2"/>
+                          </w:rPr>
+                          <w:t>Budget</w:t>
+                        </w:r>
+                      </w:p>
+                      <w:p>
+                        <w:pPr>
+                          <w:pStyle w:val="ListParagraph"/>
+                          <w:jc w:val="left"/>
+                          <w:rPr>
+                            <w:color w:val="373545" w:themeColor="text2"/>
+                          </w:rPr>
+                        </w:pPr>
+                        <w:r>
+                          <w:rPr>
+                            <w:color w:val="373545" w:themeColor="text2"/>
+                          </w:rPr>
+                          <w:t>Bill of Materials</w:t>
+                        </w:r>
+                      </w:p>
+                      <w:p>
+                        <w:pPr>
+                          <w:pStyle w:val="ListParagraph"/>
+                          <w:jc w:val="left"/>
+                          <w:rPr>
+                            <w:color w:val="373545" w:themeColor="text2"/>
+                          </w:rPr>
+                        </w:pPr>
+                        <w:r>
+                          <w:rPr>
+                            <w:color w:val="373545" w:themeColor="text2"/>
+                          </w:rPr>
+                          <w:t>Purchase Orders</w:t>
+                        </w:r>
+                      </w:p>
+                      <w:p>
+                        <w:pPr>
+                          <w:pStyle w:val="ListParagraph"/>
+                          <w:jc w:val="left"/>
+                          <w:rPr>
+                            <w:color w:val="373545" w:themeColor="text2"/>
+                          </w:rPr>
+                        </w:pPr>
+                        <w:r>
+                          <w:rPr>
+                            <w:color w:val="373545" w:themeColor="text2"/>
+                          </w:rPr>
+                          <w:t>Relationship Between SPARC and Senior Design</w:t>
+                        </w:r>
+                      </w:p>
+                    </w:txbxContent>
+                  </v:textbox>
+                </v:rect>
+                <v:shape id="Text Box 228" o:spid="_x0000_s1047" type="#_x0000_t202" style="position:absolute;width:39199;height:5868;visibility:visible;mso-wrap-style:square;v-text-anchor:top" o:gfxdata="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" fillcolor="white [3201]" stroked="f" strokeweight=".5pt">
+                  <v:textbox>
+                    <w:txbxContent>
+                      <w:p>
+                        <w:pPr>
+                          <w:pStyle w:val="Heading2"/>
+                          <w:jc w:val="left"/>
+                          <w:rPr>
+                            <w:color w:val="373545" w:themeColor="text2"/>
+                            <w:szCs w:val="44"/>
+                          </w:rPr>
+                        </w:pPr>
+                        <w:r>
+                          <w:rPr>
+                            <w:rStyle w:val="Heading2Char"/>
+                            <w:color w:val="373545" w:themeColor="text2"/>
+                            <w:szCs w:val="44"/>
+                          </w:rPr>
+                          <w:t>Administrative Documentation</w:t>
+                        </w:r>
+                      </w:p>
+                      <w:p>
+                        <w:pPr>
+                          <w:rPr>
+                            <w:color w:val="373545" w:themeColor="text2"/>
+                          </w:rPr>
+                        </w:pPr>
+                      </w:p>
+                    </w:txbxContent>
+                  </v:textbox>
+                </v:shape>
+              </v:group>
+            </w:pict>
+          </mc:Fallback>
+        </mc:AlternateContent>
+      </w:r>
     </w:p>
     <w:p>
       <w:pPr>
@@ -3299,13 +3954,78 @@
           <w:color w:val="1C6194" w:themeColor="accent6" w:themeShade="BF"/>
         </w:rPr>
       </w:pPr>
-    </w:p>
-    <w:p>
-      <w:pPr>
+      <w:r>
         <w:rPr>
-          <w:color w:val="1C6194" w:themeColor="accent6" w:themeShade="BF"/>
+          <w:b/>
+          <w:noProof/>
+          <w:color w:val="373545" w:themeColor="text2"/>
+          <w:sz w:val="44"/>
+          <w:szCs w:val="44"/>
+          <w:lang w:bidi="hi-IN"/>
         </w:rPr>
-      </w:pPr>
+        <w:drawing>
+          <wp:anchor distT="0" distB="0" distL="114300" distR="114300" simplePos="0" relativeHeight="251899904" behindDoc="0" locked="0" layoutInCell="1" allowOverlap="1" wp14:anchorId="4EFB37E8" wp14:editId="4D8A699D">
+            <wp:simplePos x="0" y="0"/>
+            <wp:positionH relativeFrom="column">
+              <wp:posOffset>1947876</wp:posOffset>
+            </wp:positionH>
+            <wp:positionV relativeFrom="paragraph">
+              <wp:posOffset>85090</wp:posOffset>
+            </wp:positionV>
+            <wp:extent cx="3937475" cy="2949934"/>
+            <wp:effectExtent l="0" t="0" r="6350" b="3175"/>
+            <wp:wrapNone/>
+            <wp:docPr id="36" name="Picture 36"/>
+            <wp:cNvGraphicFramePr>
+              <a:graphicFrameLocks xmlns:a="http://schemas.openxmlformats.org/drawingml/2006/main" noChangeAspect="1"/>
+            </wp:cNvGraphicFramePr>
+            <a:graphic xmlns:a="http://schemas.openxmlformats.org/drawingml/2006/main">
+              <a:graphicData uri="http://schemas.openxmlformats.org/drawingml/2006/picture">
+                <pic:pic xmlns:pic="http://schemas.openxmlformats.org/drawingml/2006/picture">
+                  <pic:nvPicPr>
+                    <pic:cNvPr id="0" name="Picture 10"/>
+                    <pic:cNvPicPr>
+                      <a:picLocks noChangeAspect="1" noChangeArrowheads="1"/>
+                    </pic:cNvPicPr>
+                  </pic:nvPicPr>
+                  <pic:blipFill>
+                    <a:blip r:embed="rId14" cstate="print">
+                      <a:extLst>
+                        <a:ext uri="{28A0092B-C50C-407E-A947-70E740481C1C}">
+                          <a14:useLocalDpi xmlns:a14="http://schemas.microsoft.com/office/drawing/2010/main" val="0"/>
+                        </a:ext>
+                      </a:extLst>
+                    </a:blip>
+                    <a:srcRect/>
+                    <a:stretch>
+                      <a:fillRect/>
+                    </a:stretch>
+                  </pic:blipFill>
+                  <pic:spPr bwMode="auto">
+                    <a:xfrm>
+                      <a:off x="0" y="0"/>
+                      <a:ext cx="3937475" cy="2949934"/>
+                    </a:xfrm>
+                    <a:prstGeom prst="rect">
+                      <a:avLst/>
+                    </a:prstGeom>
+                    <a:noFill/>
+                    <a:ln>
+                      <a:noFill/>
+                    </a:ln>
+                  </pic:spPr>
+                </pic:pic>
+              </a:graphicData>
+            </a:graphic>
+            <wp14:sizeRelH relativeFrom="margin">
+              <wp14:pctWidth>0</wp14:pctWidth>
+            </wp14:sizeRelH>
+            <wp14:sizeRelV relativeFrom="margin">
+              <wp14:pctHeight>0</wp14:pctHeight>
+            </wp14:sizeRelV>
+          </wp:anchor>
+        </w:drawing>
+      </w:r>
       <w:r>
         <w:rPr>
           <w:noProof/>
@@ -3372,7 +4092,7 @@
                                 <w:b/>
                                 <w:color w:val="FFFFFF" w:themeColor="background1"/>
                               </w:rPr>
-                              <w:t>Tab 4</w:t>
+                              <w:t>4</w:t>
                             </w:r>
                           </w:p>
                         </w:txbxContent>
@@ -3394,7 +4114,7 @@
           </mc:Choice>
           <mc:Fallback>
             <w:pict>
-              <v:shape w14:anchorId="3E2C8751" id="AutoShape 425" o:spid="_x0000_s1048" type="#_x0000_t15" style="position:absolute;margin-left:506pt;margin-top:359.4pt;width:106.85pt;height:68.4pt;rotation:180;z-index:251804672;visibility:visible;mso-wrap-style:square;mso-width-percent:0;mso-height-percent:0;mso-wrap-distance-left:9pt;mso-wrap-distance-top:0;mso-wrap-distance-right:9pt;mso-wrap-distance-bottom:0;mso-position-horizontal:absolute;mso-position-horizontal-relative:margin;mso-position-vertical:absolute;mso-position-vertical-relative:margin;mso-width-percent:0;mso-height-percent:0;mso-width-relative:page;mso-height-relative:page;v-text-anchor:bottom" o:gfxdata="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" fillcolor="#1c6194 [2409]" stroked="f" strokeweight=".25pt">
+              <v:shape w14:anchorId="3E2C8751" id="AutoShape 425" o:spid="_x0000_s1048" type="#_x0000_t15" style="position:absolute;margin-left:506pt;margin-top:359.4pt;width:106.85pt;height:68.4pt;rotation:180;z-index:251804672;visibility:visible;mso-wrap-style:square;mso-width-percent:0;mso-height-percent:0;mso-wrap-distance-left:9pt;mso-wrap-distance-top:0;mso-wrap-distance-right:9pt;mso-wrap-distance-bottom:0;mso-position-horizontal:absolute;mso-position-horizontal-relative:margin;mso-position-vertical:absolute;mso-position-vertical-relative:margin;mso-width-percent:0;mso-height-percent:0;mso-width-relative:page;mso-height-relative:page;v-text-anchor:bottom" o:gfxdata="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" fillcolor="#1c6194 [2409]" stroked="f" strokeweight=".25pt">
                 <v:textbox style="layout-flow:vertical">
                   <w:txbxContent>
                     <w:p>
@@ -3410,7 +4130,7 @@
                           <w:b/>
                           <w:color w:val="FFFFFF" w:themeColor="background1"/>
                         </w:rPr>
-                        <w:t>Tab 4</w:t>
+                        <w:t>4</w:t>
                       </w:r>
                     </w:p>
                   </w:txbxContent>
@@ -3427,369 +4147,8 @@
         </w:rPr>
         <w:br w:type="page"/>
       </w:r>
-      <w:r>
-        <w:rPr>
-          <w:noProof/>
-          <w:color w:val="1C6194" w:themeColor="accent6" w:themeShade="BF"/>
-        </w:rPr>
-        <mc:AlternateContent>
-          <mc:Choice Requires="wpg">
-            <w:drawing>
-              <wp:anchor distT="0" distB="0" distL="114300" distR="114300" simplePos="0" relativeHeight="251884544" behindDoc="0" locked="0" layoutInCell="1" allowOverlap="1" wp14:anchorId="106B809F" wp14:editId="02345218">
-                <wp:simplePos x="0" y="0"/>
-                <wp:positionH relativeFrom="column">
-                  <wp:posOffset>490855</wp:posOffset>
-                </wp:positionH>
-                <wp:positionV relativeFrom="paragraph">
-                  <wp:posOffset>-604520</wp:posOffset>
-                </wp:positionV>
-                <wp:extent cx="5464772" cy="7223977"/>
-                <wp:effectExtent l="0" t="0" r="0" b="0"/>
-                <wp:wrapNone/>
-                <wp:docPr id="225" name="Group 225" descr="text and map "/>
-                <wp:cNvGraphicFramePr/>
-                <a:graphic xmlns:a="http://schemas.openxmlformats.org/drawingml/2006/main">
-                  <a:graphicData uri="http://schemas.microsoft.com/office/word/2010/wordprocessingGroup">
-                    <wpg:wgp>
-                      <wpg:cNvGrpSpPr/>
-                      <wpg:grpSpPr>
-                        <a:xfrm>
-                          <a:off x="0" y="0"/>
-                          <a:ext cx="5170065" cy="7223977"/>
-                          <a:chOff x="0" y="0"/>
-                          <a:chExt cx="5170065" cy="7223977"/>
-                        </a:xfrm>
-                      </wpg:grpSpPr>
-                      <pic:pic xmlns:pic="http://schemas.openxmlformats.org/drawingml/2006/picture">
-                        <pic:nvPicPr>
-                          <pic:cNvPr id="226" name="Graphic 226"/>
-                          <pic:cNvPicPr>
-                            <a:picLocks noChangeAspect="1"/>
-                          </pic:cNvPicPr>
-                        </pic:nvPicPr>
-                        <pic:blipFill>
-                          <a:blip r:embed="rId9">
-                            <a:extLst>
-                              <a:ext uri="{28A0092B-C50C-407E-A947-70E740481C1C}">
-                                <a14:useLocalDpi xmlns:a14="http://schemas.microsoft.com/office/drawing/2010/main" val="0"/>
-                              </a:ext>
-                            </a:extLst>
-                          </a:blip>
-                          <a:stretch>
-                            <a:fillRect/>
-                          </a:stretch>
-                        </pic:blipFill>
-                        <pic:spPr>
-                          <a:xfrm>
-                            <a:off x="403888" y="914400"/>
-                            <a:ext cx="4766177" cy="2743200"/>
-                          </a:xfrm>
-                          <a:prstGeom prst="rect">
-                            <a:avLst/>
-                          </a:prstGeom>
-                        </pic:spPr>
-                      </pic:pic>
-                      <wps:wsp>
-                        <wps:cNvPr id="227" name="Rectangle 227"/>
-                        <wps:cNvSpPr/>
-                        <wps:spPr>
-                          <a:xfrm>
-                            <a:off x="0" y="3957850"/>
-                            <a:ext cx="3493770" cy="3266127"/>
-                          </a:xfrm>
-                          <a:prstGeom prst="rect">
-                            <a:avLst/>
-                          </a:prstGeom>
-                          <a:noFill/>
-                          <a:ln>
-                            <a:noFill/>
-                          </a:ln>
-                        </wps:spPr>
-                        <wps:style>
-                          <a:lnRef idx="2">
-                            <a:schemeClr val="accent1">
-                              <a:shade val="50000"/>
-                            </a:schemeClr>
-                          </a:lnRef>
-                          <a:fillRef idx="1">
-                            <a:schemeClr val="accent1"/>
-                          </a:fillRef>
-                          <a:effectRef idx="0">
-                            <a:schemeClr val="accent1"/>
-                          </a:effectRef>
-                          <a:fontRef idx="minor">
-                            <a:schemeClr val="lt1"/>
-                          </a:fontRef>
-                        </wps:style>
-                        <wps:txbx>
-                          <w:txbxContent>
-                            <w:p>
-                              <w:pPr>
-                                <w:pStyle w:val="1Spine"/>
-                                <w:jc w:val="left"/>
-                              </w:pPr>
-                              <w:r>
-                                <w:t>IN THIS SECTION:</w:t>
-                              </w:r>
-                            </w:p>
-                            <w:p>
-                              <w:pPr>
-                                <w:pStyle w:val="1Spine"/>
-                                <w:jc w:val="left"/>
-                              </w:pPr>
-                            </w:p>
-                            <w:p>
-                              <w:pPr>
-                                <w:pStyle w:val="ListParagraph"/>
-                                <w:jc w:val="left"/>
-                                <w:rPr>
-                                  <w:color w:val="373545" w:themeColor="text2"/>
-                                </w:rPr>
-                              </w:pPr>
-                              <w:r>
-                                <w:rPr>
-                                  <w:color w:val="373545" w:themeColor="text2"/>
-                                </w:rPr>
-                                <w:t>Overview</w:t>
-                              </w:r>
-                            </w:p>
-                            <w:p>
-                              <w:pPr>
-                                <w:pStyle w:val="ListParagraph"/>
-                                <w:jc w:val="left"/>
-                                <w:rPr>
-                                  <w:color w:val="373545" w:themeColor="text2"/>
-                                </w:rPr>
-                              </w:pPr>
-                              <w:r>
-                                <w:rPr>
-                                  <w:color w:val="373545" w:themeColor="text2"/>
-                                </w:rPr>
-                                <w:t>Logistic Notes</w:t>
-                              </w:r>
-                            </w:p>
-                            <w:p>
-                              <w:pPr>
-                                <w:pStyle w:val="ListParagraph"/>
-                                <w:jc w:val="left"/>
-                                <w:rPr>
-                                  <w:color w:val="373545" w:themeColor="text2"/>
-                                </w:rPr>
-                              </w:pPr>
-                              <w:r>
-                                <w:rPr>
-                                  <w:color w:val="373545" w:themeColor="text2"/>
-                                </w:rPr>
-                                <w:t>What We Learned</w:t>
-                              </w:r>
-                            </w:p>
-                            <w:p>
-                              <w:pPr>
-                                <w:pStyle w:val="ListParagraph"/>
-                                <w:jc w:val="left"/>
-                                <w:rPr>
-                                  <w:color w:val="373545" w:themeColor="text2"/>
-                                </w:rPr>
-                              </w:pPr>
-                              <w:r>
-                                <w:rPr>
-                                  <w:color w:val="373545" w:themeColor="text2"/>
-                                </w:rPr>
-                                <w:t>Future Work</w:t>
-                              </w:r>
-                            </w:p>
-                          </w:txbxContent>
-                        </wps:txbx>
-                        <wps:bodyPr rot="0" spcFirstLastPara="0" vertOverflow="overflow" horzOverflow="overflow" vert="horz" wrap="square" lIns="91440" tIns="45720" rIns="91440" bIns="45720" numCol="1" spcCol="0" rtlCol="0" fromWordArt="0" anchor="ctr" anchorCtr="0" forceAA="0" compatLnSpc="1">
-                          <a:prstTxWarp prst="textNoShape">
-                            <a:avLst/>
-                          </a:prstTxWarp>
-                          <a:noAutofit/>
-                        </wps:bodyPr>
-                      </wps:wsp>
-                      <wps:wsp>
-                        <wps:cNvPr id="228" name="Text Box 228"/>
-                        <wps:cNvSpPr txBox="1"/>
-                        <wps:spPr>
-                          <a:xfrm>
-                            <a:off x="0" y="0"/>
-                            <a:ext cx="2947917" cy="586853"/>
-                          </a:xfrm>
-                          <a:prstGeom prst="rect">
-                            <a:avLst/>
-                          </a:prstGeom>
-                          <a:solidFill>
-                            <a:schemeClr val="lt1"/>
-                          </a:solidFill>
-                          <a:ln w="6350">
-                            <a:noFill/>
-                          </a:ln>
-                        </wps:spPr>
-                        <wps:txbx>
-                          <w:txbxContent>
-                            <w:p>
-                              <w:pPr>
-                                <w:pStyle w:val="Heading2"/>
-                                <w:jc w:val="left"/>
-                                <w:rPr>
-                                  <w:color w:val="373545" w:themeColor="text2"/>
-                                  <w:szCs w:val="44"/>
-                                </w:rPr>
-                              </w:pPr>
-                              <w:r>
-                                <w:rPr>
-                                  <w:rStyle w:val="Heading2Char"/>
-                                  <w:color w:val="373545" w:themeColor="text2"/>
-                                  <w:szCs w:val="44"/>
-                                </w:rPr>
-                                <w:t>Competition Details</w:t>
-                              </w:r>
-                            </w:p>
-                            <w:p>
-                              <w:pPr>
-                                <w:rPr>
-                                  <w:color w:val="373545" w:themeColor="text2"/>
-                                </w:rPr>
-                              </w:pPr>
-                            </w:p>
-                          </w:txbxContent>
-                        </wps:txbx>
-                        <wps:bodyPr rot="0" spcFirstLastPara="0" vertOverflow="overflow" horzOverflow="overflow" vert="horz" wrap="square" lIns="91440" tIns="45720" rIns="91440" bIns="45720" numCol="1" spcCol="0" rtlCol="0" fromWordArt="0" anchor="t" anchorCtr="0" forceAA="0" compatLnSpc="1">
-                          <a:prstTxWarp prst="textNoShape">
-                            <a:avLst/>
-                          </a:prstTxWarp>
-                          <a:noAutofit/>
-                        </wps:bodyPr>
-                      </wps:wsp>
-                    </wpg:wgp>
-                  </a:graphicData>
-                </a:graphic>
-              </wp:anchor>
-            </w:drawing>
-          </mc:Choice>
-          <mc:Fallback>
-            <w:pict>
-              <v:group w14:anchorId="106B809F" id="Group 225" o:spid="_x0000_s1049" alt="text and map " style="position:absolute;margin-left:38.65pt;margin-top:-47.6pt;width:430.3pt;height:568.8pt;z-index:251884544" coordsize="51700,72239" o:gfxdata="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">
-                <v:shape id="Graphic 226" o:spid="_x0000_s1050" type="#_x0000_t75" style="position:absolute;left:4038;top:9144;width:47662;height:27432;visibility:visible;mso-wrap-style:square" o:gfxdata="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">
-                  <v:imagedata r:id="rId10" o:title=""/>
-                </v:shape>
-                <v:rect id="Rectangle 227" o:spid="_x0000_s1051" style="position:absolute;top:39578;width:34937;height:32661;visibility:visible;mso-wrap-style:square;v-text-anchor:middle" o:gfxdata="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" filled="f" stroked="f" strokeweight="3pt">
-                  <v:textbox>
-                    <w:txbxContent>
-                      <w:p>
-                        <w:pPr>
-                          <w:pStyle w:val="1Spine"/>
-                          <w:jc w:val="left"/>
-                        </w:pPr>
-                        <w:r>
-                          <w:t>IN THIS SECTION:</w:t>
-                        </w:r>
-                      </w:p>
-                      <w:p>
-                        <w:pPr>
-                          <w:pStyle w:val="1Spine"/>
-                          <w:jc w:val="left"/>
-                        </w:pPr>
-                      </w:p>
-                      <w:p>
-                        <w:pPr>
-                          <w:pStyle w:val="ListParagraph"/>
-                          <w:jc w:val="left"/>
-                          <w:rPr>
-                            <w:color w:val="373545" w:themeColor="text2"/>
-                          </w:rPr>
-                        </w:pPr>
-                        <w:r>
-                          <w:rPr>
-                            <w:color w:val="373545" w:themeColor="text2"/>
-                          </w:rPr>
-                          <w:t>Overview</w:t>
-                        </w:r>
-                      </w:p>
-                      <w:p>
-                        <w:pPr>
-                          <w:pStyle w:val="ListParagraph"/>
-                          <w:jc w:val="left"/>
-                          <w:rPr>
-                            <w:color w:val="373545" w:themeColor="text2"/>
-                          </w:rPr>
-                        </w:pPr>
-                        <w:r>
-                          <w:rPr>
-                            <w:color w:val="373545" w:themeColor="text2"/>
-                          </w:rPr>
-                          <w:t>Logistic Notes</w:t>
-                        </w:r>
-                      </w:p>
-                      <w:p>
-                        <w:pPr>
-                          <w:pStyle w:val="ListParagraph"/>
-                          <w:jc w:val="left"/>
-                          <w:rPr>
-                            <w:color w:val="373545" w:themeColor="text2"/>
-                          </w:rPr>
-                        </w:pPr>
-                        <w:r>
-                          <w:rPr>
-                            <w:color w:val="373545" w:themeColor="text2"/>
-                          </w:rPr>
-                          <w:t>What We Learned</w:t>
-                        </w:r>
-                      </w:p>
-                      <w:p>
-                        <w:pPr>
-                          <w:pStyle w:val="ListParagraph"/>
-                          <w:jc w:val="left"/>
-                          <w:rPr>
-                            <w:color w:val="373545" w:themeColor="text2"/>
-                          </w:rPr>
-                        </w:pPr>
-                        <w:r>
-                          <w:rPr>
-                            <w:color w:val="373545" w:themeColor="text2"/>
-                          </w:rPr>
-                          <w:t>Future Work</w:t>
-                        </w:r>
-                      </w:p>
-                    </w:txbxContent>
-                  </v:textbox>
-                </v:rect>
-                <v:shape id="Text Box 228" o:spid="_x0000_s1052" type="#_x0000_t202" style="position:absolute;width:29479;height:5868;visibility:visible;mso-wrap-style:square;v-text-anchor:top" o:gfxdata="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" fillcolor="white [3201]" stroked="f" strokeweight=".5pt">
-                  <v:textbox>
-                    <w:txbxContent>
-                      <w:p>
-                        <w:pPr>
-                          <w:pStyle w:val="Heading2"/>
-                          <w:jc w:val="left"/>
-                          <w:rPr>
-                            <w:color w:val="373545" w:themeColor="text2"/>
-                            <w:szCs w:val="44"/>
-                          </w:rPr>
-                        </w:pPr>
-                        <w:r>
-                          <w:rPr>
-                            <w:rStyle w:val="Heading2Char"/>
-                            <w:color w:val="373545" w:themeColor="text2"/>
-                            <w:szCs w:val="44"/>
-                          </w:rPr>
-                          <w:t>Competition Details</w:t>
-                        </w:r>
-                      </w:p>
-                      <w:p>
-                        <w:pPr>
-                          <w:rPr>
-                            <w:color w:val="373545" w:themeColor="text2"/>
-                          </w:rPr>
-                        </w:pPr>
-                      </w:p>
-                    </w:txbxContent>
-                  </v:textbox>
-                </v:shape>
-              </v:group>
-            </w:pict>
-          </mc:Fallback>
-        </mc:AlternateContent>
-      </w:r>
+      <w:bookmarkStart w:id="0" w:name="_GoBack"/>
+      <w:bookmarkEnd w:id="0"/>
       <w:r>
         <w:rPr>
           <w:noProof/>
@@ -3897,7 +4256,7 @@
           </mc:Choice>
           <mc:Fallback>
             <w:pict>
-              <v:rect w14:anchorId="27F8A20E" id="Rectangle 21" o:spid="_x0000_s1053" style="position:absolute;margin-left:55.8pt;margin-top:611.2pt;width:309.45pt;height:35.45pt;z-index:-251438080;visibility:visible;mso-wrap-style:square;mso-width-percent:0;mso-height-percent:0;mso-wrap-distance-left:9pt;mso-wrap-distance-top:0;mso-wrap-distance-right:9pt;mso-wrap-distance-bottom:0;mso-position-horizontal:absolute;mso-position-horizontal-relative:text;mso-position-vertical:absolute;mso-position-vertical-relative:text;mso-width-percent:0;mso-height-percent:0;mso-width-relative:margin;mso-height-relative:margin;v-text-anchor:middle" o:gfxdata="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" filled="f" stroked="f" strokeweight="3pt">
+              <v:rect w14:anchorId="27F8A20E" id="Rectangle 21" o:spid="_x0000_s1049" style="position:absolute;margin-left:55.8pt;margin-top:611.2pt;width:309.45pt;height:35.45pt;z-index:-251438080;visibility:visible;mso-wrap-style:square;mso-width-percent:0;mso-height-percent:0;mso-wrap-distance-left:9pt;mso-wrap-distance-top:0;mso-wrap-distance-right:9pt;mso-wrap-distance-bottom:0;mso-position-horizontal:absolute;mso-position-horizontal-relative:text;mso-position-vertical:absolute;mso-position-vertical-relative:text;mso-width-percent:0;mso-height-percent:0;mso-width-relative:margin;mso-height-relative:margin;v-text-anchor:middle" o:gfxdata="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" filled="f" stroked="f" strokeweight="3pt">
                 <v:textbox>
                   <w:txbxContent>
                     <w:p>
@@ -3952,15 +4311,15 @@
         <mc:AlternateContent>
           <mc:Choice Requires="wpg">
             <w:drawing>
-              <wp:anchor distT="0" distB="0" distL="114300" distR="114300" simplePos="0" relativeHeight="251890688" behindDoc="0" locked="0" layoutInCell="1" allowOverlap="1" wp14:anchorId="2583EA7C" wp14:editId="486B136B">
+              <wp:anchor distT="0" distB="0" distL="114300" distR="114300" simplePos="0" relativeHeight="251890688" behindDoc="0" locked="0" layoutInCell="1" allowOverlap="1" wp14:anchorId="2583EA7C" wp14:editId="64D1821B">
                 <wp:simplePos x="0" y="0"/>
                 <wp:positionH relativeFrom="column">
-                  <wp:posOffset>492790</wp:posOffset>
+                  <wp:posOffset>492981</wp:posOffset>
                 </wp:positionH>
                 <wp:positionV relativeFrom="paragraph">
-                  <wp:posOffset>27377</wp:posOffset>
+                  <wp:posOffset>23854</wp:posOffset>
                 </wp:positionV>
-                <wp:extent cx="5464772" cy="7223977"/>
+                <wp:extent cx="4478918" cy="7223977"/>
                 <wp:effectExtent l="0" t="0" r="0" b="0"/>
                 <wp:wrapNone/>
                 <wp:docPr id="236" name="Group 236" descr="text and map "/>
@@ -3972,40 +4331,11 @@
                       <wpg:grpSpPr>
                         <a:xfrm>
                           <a:off x="0" y="0"/>
-                          <a:ext cx="5170065" cy="7223977"/>
+                          <a:ext cx="4478918" cy="7223977"/>
                           <a:chOff x="0" y="0"/>
-                          <a:chExt cx="5170065" cy="7223977"/>
+                          <a:chExt cx="4478918" cy="7223977"/>
                         </a:xfrm>
                       </wpg:grpSpPr>
-                      <pic:pic xmlns:pic="http://schemas.openxmlformats.org/drawingml/2006/picture">
-                        <pic:nvPicPr>
-                          <pic:cNvPr id="237" name="Graphic 237"/>
-                          <pic:cNvPicPr>
-                            <a:picLocks noChangeAspect="1"/>
-                          </pic:cNvPicPr>
-                        </pic:nvPicPr>
-                        <pic:blipFill>
-                          <a:blip r:embed="rId9">
-                            <a:extLst>
-                              <a:ext uri="{28A0092B-C50C-407E-A947-70E740481C1C}">
-                                <a14:useLocalDpi xmlns:a14="http://schemas.microsoft.com/office/drawing/2010/main" val="0"/>
-                              </a:ext>
-                            </a:extLst>
-                          </a:blip>
-                          <a:stretch>
-                            <a:fillRect/>
-                          </a:stretch>
-                        </pic:blipFill>
-                        <pic:spPr>
-                          <a:xfrm>
-                            <a:off x="403888" y="914400"/>
-                            <a:ext cx="4766177" cy="2743200"/>
-                          </a:xfrm>
-                          <a:prstGeom prst="rect">
-                            <a:avLst/>
-                          </a:prstGeom>
-                        </pic:spPr>
-                      </pic:pic>
                       <wps:wsp>
                         <wps:cNvPr id="238" name="Rectangle 238"/>
                         <wps:cNvSpPr/>
@@ -4067,7 +4397,7 @@
                                 <w:rPr>
                                   <w:color w:val="373545" w:themeColor="text2"/>
                                 </w:rPr>
-                                <w:t>Budget</w:t>
+                                <w:t>Project Proposal</w:t>
                               </w:r>
                             </w:p>
                             <w:p>
@@ -4082,7 +4412,22 @@
                                 <w:rPr>
                                   <w:color w:val="373545" w:themeColor="text2"/>
                                 </w:rPr>
-                                <w:t>Purchase Orders</w:t>
+                                <w:t>Mid-Semester Report</w:t>
+                              </w:r>
+                            </w:p>
+                            <w:p>
+                              <w:pPr>
+                                <w:pStyle w:val="ListParagraph"/>
+                                <w:jc w:val="left"/>
+                                <w:rPr>
+                                  <w:color w:val="373545" w:themeColor="text2"/>
+                                </w:rPr>
+                              </w:pPr>
+                              <w:r>
+                                <w:rPr>
+                                  <w:color w:val="373545" w:themeColor="text2"/>
+                                </w:rPr>
+                                <w:t>Final Report</w:t>
                               </w:r>
                             </w:p>
                           </w:txbxContent>
@@ -4129,7 +4474,7 @@
                                   <w:color w:val="373545" w:themeColor="text2"/>
                                   <w:szCs w:val="44"/>
                                 </w:rPr>
-                                <w:t>Administrative Documentation</w:t>
+                                <w:t>Progress Reports</w:t>
                               </w:r>
                             </w:p>
                             <w:p>
@@ -4151,16 +4496,16 @@
                     </wpg:wgp>
                   </a:graphicData>
                 </a:graphic>
+                <wp14:sizeRelH relativeFrom="margin">
+                  <wp14:pctWidth>0</wp14:pctWidth>
+                </wp14:sizeRelH>
               </wp:anchor>
             </w:drawing>
           </mc:Choice>
           <mc:Fallback>
             <w:pict>
-              <v:group w14:anchorId="2583EA7C" id="Group 236" o:spid="_x0000_s1054" alt="text and map " style="position:absolute;margin-left:38.8pt;margin-top:2.15pt;width:430.3pt;height:568.8pt;z-index:251890688" coordsize="51700,72239" o:gfxdata="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">
-                <v:shape id="Graphic 237" o:spid="_x0000_s1055" type="#_x0000_t75" style="position:absolute;left:4038;top:9144;width:47662;height:27432;visibility:visible;mso-wrap-style:square" o:gfxdata="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">
-                  <v:imagedata r:id="rId10" o:title=""/>
-                </v:shape>
-                <v:rect id="Rectangle 238" o:spid="_x0000_s1056" style="position:absolute;top:39578;width:34937;height:32661;visibility:visible;mso-wrap-style:square;v-text-anchor:middle" o:gfxdata="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" filled="f" stroked="f" strokeweight="3pt">
+              <v:group w14:anchorId="2583EA7C" id="Group 236" o:spid="_x0000_s1050" alt="text and map " style="position:absolute;margin-left:38.8pt;margin-top:1.9pt;width:352.65pt;height:568.8pt;z-index:251890688;mso-width-relative:margin" coordsize="44789,72239" o:gfxdata="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">
+                <v:rect id="Rectangle 238" o:spid="_x0000_s1051" style="position:absolute;top:39578;width:34937;height:32661;visibility:visible;mso-wrap-style:square;v-text-anchor:middle" o:gfxdata="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" filled="f" stroked="f" strokeweight="3pt">
                   <v:textbox>
                     <w:txbxContent>
                       <w:p>
@@ -4190,7 +4535,7 @@
                           <w:rPr>
                             <w:color w:val="373545" w:themeColor="text2"/>
                           </w:rPr>
-                          <w:t>Budget</w:t>
+                          <w:t>Project Proposal</w:t>
                         </w:r>
                       </w:p>
                       <w:p>
@@ -4205,13 +4550,28 @@
                           <w:rPr>
                             <w:color w:val="373545" w:themeColor="text2"/>
                           </w:rPr>
-                          <w:t>Purchase Orders</w:t>
+                          <w:t>Mid-Semester Report</w:t>
+                        </w:r>
+                      </w:p>
+                      <w:p>
+                        <w:pPr>
+                          <w:pStyle w:val="ListParagraph"/>
+                          <w:jc w:val="left"/>
+                          <w:rPr>
+                            <w:color w:val="373545" w:themeColor="text2"/>
+                          </w:rPr>
+                        </w:pPr>
+                        <w:r>
+                          <w:rPr>
+                            <w:color w:val="373545" w:themeColor="text2"/>
+                          </w:rPr>
+                          <w:t>Final Report</w:t>
                         </w:r>
                       </w:p>
                     </w:txbxContent>
                   </v:textbox>
                 </v:rect>
-                <v:shape id="Text Box 239" o:spid="_x0000_s1057" type="#_x0000_t202" style="position:absolute;width:44789;height:5868;visibility:visible;mso-wrap-style:square;v-text-anchor:top" o:gfxdata="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" fillcolor="white [3201]" stroked="f" strokeweight=".5pt">
+                <v:shape id="Text Box 239" o:spid="_x0000_s1052" type="#_x0000_t202" style="position:absolute;width:44789;height:5868;visibility:visible;mso-wrap-style:square;v-text-anchor:top" o:gfxdata="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" fillcolor="white [3201]" stroked="f" strokeweight=".5pt">
                   <v:textbox>
                     <w:txbxContent>
                       <w:p>
@@ -4229,7 +4589,7 @@
                             <w:color w:val="373545" w:themeColor="text2"/>
                             <w:szCs w:val="44"/>
                           </w:rPr>
-                          <w:t>Administrative Documentation</w:t>
+                          <w:t>Progress Reports</w:t>
                         </w:r>
                       </w:p>
                       <w:p>
@@ -4364,7 +4724,7 @@
           </mc:Choice>
           <mc:Fallback>
             <w:pict>
-              <v:rect w14:anchorId="092980DB" id="Rectangle 240" o:spid="_x0000_s1058" style="position:absolute;margin-left:55.8pt;margin-top:660.9pt;width:309.45pt;height:35.45pt;z-index:-251426816;visibility:visible;mso-wrap-style:square;mso-width-percent:0;mso-height-percent:0;mso-wrap-distance-left:9pt;mso-wrap-distance-top:0;mso-wrap-distance-right:9pt;mso-wrap-distance-bottom:0;mso-position-horizontal:absolute;mso-position-horizontal-relative:text;mso-position-vertical:absolute;mso-position-vertical-relative:text;mso-width-percent:0;mso-height-percent:0;mso-width-relative:margin;mso-height-relative:margin;v-text-anchor:middle" o:gfxdata="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" filled="f" stroked="f" strokeweight="3pt">
+              <v:rect w14:anchorId="092980DB" id="Rectangle 240" o:spid="_x0000_s1053" style="position:absolute;margin-left:55.8pt;margin-top:660.9pt;width:309.45pt;height:35.45pt;z-index:-251426816;visibility:visible;mso-wrap-style:square;mso-width-percent:0;mso-height-percent:0;mso-wrap-distance-left:9pt;mso-wrap-distance-top:0;mso-wrap-distance-right:9pt;mso-wrap-distance-bottom:0;mso-position-horizontal:absolute;mso-position-horizontal-relative:text;mso-position-vertical:absolute;mso-position-vertical-relative:text;mso-width-percent:0;mso-height-percent:0;mso-width-relative:margin;mso-height-relative:margin;v-text-anchor:middle" o:gfxdata="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" filled="f" stroked="f" strokeweight="3pt">
                 <v:textbox>
                   <w:txbxContent>
                     <w:p>
@@ -4471,15 +4831,15 @@
                               <w:pStyle w:val="TabName"/>
                               <w:rPr>
                                 <w:b/>
-                                <w:color w:val="373545" w:themeColor="text2"/>
+                                <w:color w:val="FFFFFF" w:themeColor="background1"/>
                               </w:rPr>
                             </w:pPr>
                             <w:r>
                               <w:rPr>
                                 <w:b/>
-                                <w:color w:val="373545" w:themeColor="text2"/>
+                                <w:color w:val="FFFFFF" w:themeColor="background1"/>
                               </w:rPr>
-                              <w:t>Tab 5</w:t>
+                              <w:t>5</w:t>
                             </w:r>
                           </w:p>
                         </w:txbxContent>
@@ -4501,7 +4861,7 @@
           </mc:Choice>
           <mc:Fallback>
             <w:pict>
-              <v:shape w14:anchorId="10068BFB" id="AutoShape 427" o:spid="_x0000_s1059" type="#_x0000_t15" style="position:absolute;margin-left:506pt;margin-top:445.8pt;width:106.85pt;height:68.4pt;rotation:180;z-index:251888640;visibility:visible;mso-wrap-style:square;mso-width-percent:0;mso-height-percent:0;mso-wrap-distance-left:9pt;mso-wrap-distance-top:0;mso-wrap-distance-right:9pt;mso-wrap-distance-bottom:0;mso-position-horizontal:absolute;mso-position-horizontal-relative:margin;mso-position-vertical:absolute;mso-position-vertical-relative:margin;mso-width-percent:0;mso-height-percent:0;mso-width-relative:page;mso-height-relative:page;v-text-anchor:bottom" o:gfxdata="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" fillcolor="#134162 [1609]" stroked="f" strokeweight=".25pt">
+              <v:shape w14:anchorId="10068BFB" id="AutoShape 427" o:spid="_x0000_s1054" type="#_x0000_t15" style="position:absolute;margin-left:506pt;margin-top:445.8pt;width:106.85pt;height:68.4pt;rotation:180;z-index:251888640;visibility:visible;mso-wrap-style:square;mso-width-percent:0;mso-height-percent:0;mso-wrap-distance-left:9pt;mso-wrap-distance-top:0;mso-wrap-distance-right:9pt;mso-wrap-distance-bottom:0;mso-position-horizontal:absolute;mso-position-horizontal-relative:margin;mso-position-vertical:absolute;mso-position-vertical-relative:margin;mso-width-percent:0;mso-height-percent:0;mso-width-relative:page;mso-height-relative:page;v-text-anchor:bottom" o:gfxdata="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" fillcolor="#134162 [1609]" stroked="f" strokeweight=".25pt">
                 <v:textbox style="layout-flow:vertical">
                   <w:txbxContent>
                     <w:p>
@@ -4509,15 +4869,15 @@
                         <w:pStyle w:val="TabName"/>
                         <w:rPr>
                           <w:b/>
-                          <w:color w:val="373545" w:themeColor="text2"/>
+                          <w:color w:val="FFFFFF" w:themeColor="background1"/>
                         </w:rPr>
                       </w:pPr>
                       <w:r>
                         <w:rPr>
                           <w:b/>
-                          <w:color w:val="373545" w:themeColor="text2"/>
+                          <w:color w:val="FFFFFF" w:themeColor="background1"/>
                         </w:rPr>
-                        <w:t>Tab 5</w:t>
+                        <w:t>5</w:t>
                       </w:r>
                     </w:p>
                   </w:txbxContent>
@@ -4539,6 +4899,83 @@
     <w:p>
       <w:pPr>
         <w:rPr>
+          <w:noProof/>
+        </w:rPr>
+      </w:pPr>
+      <w:r>
+        <w:rPr>
+          <w:noProof/>
+        </w:rPr>
+        <w:drawing>
+          <wp:anchor distT="0" distB="0" distL="114300" distR="114300" simplePos="0" relativeHeight="251898880" behindDoc="0" locked="0" layoutInCell="1" allowOverlap="1" wp14:anchorId="673183B1" wp14:editId="005D7F64">
+            <wp:simplePos x="0" y="0"/>
+            <wp:positionH relativeFrom="column">
+              <wp:posOffset>1621846</wp:posOffset>
+            </wp:positionH>
+            <wp:positionV relativeFrom="paragraph">
+              <wp:posOffset>227855</wp:posOffset>
+            </wp:positionV>
+            <wp:extent cx="4523464" cy="3013544"/>
+            <wp:effectExtent l="0" t="0" r="0" b="0"/>
+            <wp:wrapNone/>
+            <wp:docPr id="35" name="Picture 35"/>
+            <wp:cNvGraphicFramePr>
+              <a:graphicFrameLocks xmlns:a="http://schemas.openxmlformats.org/drawingml/2006/main" noChangeAspect="1"/>
+            </wp:cNvGraphicFramePr>
+            <a:graphic xmlns:a="http://schemas.openxmlformats.org/drawingml/2006/main">
+              <a:graphicData uri="http://schemas.openxmlformats.org/drawingml/2006/picture">
+                <pic:pic xmlns:pic="http://schemas.openxmlformats.org/drawingml/2006/picture">
+                  <pic:nvPicPr>
+                    <pic:cNvPr id="0" name="Picture 8"/>
+                    <pic:cNvPicPr>
+                      <a:picLocks noChangeAspect="1" noChangeArrowheads="1"/>
+                    </pic:cNvPicPr>
+                  </pic:nvPicPr>
+                  <pic:blipFill rotWithShape="1">
+                    <a:blip r:embed="rId15" cstate="print">
+                      <a:extLst>
+                        <a:ext uri="{28A0092B-C50C-407E-A947-70E740481C1C}">
+                          <a14:useLocalDpi xmlns:a14="http://schemas.microsoft.com/office/drawing/2010/main" val="0"/>
+                        </a:ext>
+                      </a:extLst>
+                    </a:blip>
+                    <a:srcRect l="6998" t="26350" r="10072"/>
+                    <a:stretch/>
+                  </pic:blipFill>
+                  <pic:spPr bwMode="auto">
+                    <a:xfrm>
+                      <a:off x="0" y="0"/>
+                      <a:ext cx="4523464" cy="3013544"/>
+                    </a:xfrm>
+                    <a:prstGeom prst="rect">
+                      <a:avLst/>
+                    </a:prstGeom>
+                    <a:noFill/>
+                    <a:ln>
+                      <a:noFill/>
+                    </a:ln>
+                    <a:extLst>
+                      <a:ext uri="{53640926-AAD7-44D8-BBD7-CCE9431645EC}">
+                        <a14:shadowObscured xmlns:a14="http://schemas.microsoft.com/office/drawing/2010/main"/>
+                      </a:ext>
+                    </a:extLst>
+                  </pic:spPr>
+                </pic:pic>
+              </a:graphicData>
+            </a:graphic>
+            <wp14:sizeRelH relativeFrom="margin">
+              <wp14:pctWidth>0</wp14:pctWidth>
+            </wp14:sizeRelH>
+            <wp14:sizeRelV relativeFrom="margin">
+              <wp14:pctHeight>0</wp14:pctHeight>
+            </wp14:sizeRelV>
+          </wp:anchor>
+        </w:drawing>
+      </w:r>
+    </w:p>
+    <w:p>
+      <w:pPr>
+        <w:rPr>
           <w:color w:val="1C6194" w:themeColor="accent6" w:themeShade="BF"/>
         </w:rPr>
       </w:pPr>
@@ -4548,8 +4985,6 @@
         </w:rPr>
         <w:br w:type="page"/>
       </w:r>
-      <w:bookmarkStart w:id="0" w:name="_GoBack"/>
-      <w:bookmarkEnd w:id="0"/>
     </w:p>
     <w:p>
       <w:pPr>
@@ -4562,21 +4997,22 @@
           <w:noProof/>
           <w:color w:val="1C6194" w:themeColor="accent6" w:themeShade="BF"/>
         </w:rPr>
+        <w:lastRenderedPageBreak/>
         <mc:AlternateContent>
           <mc:Choice Requires="wpg">
             <w:drawing>
-              <wp:anchor distT="0" distB="0" distL="114300" distR="114300" simplePos="0" relativeHeight="251886592" behindDoc="0" locked="0" layoutInCell="1" allowOverlap="1" wp14:anchorId="7408980C" wp14:editId="0B769C44">
+              <wp:anchor distT="0" distB="0" distL="114300" distR="114300" simplePos="0" relativeHeight="251896832" behindDoc="0" locked="0" layoutInCell="1" allowOverlap="1" wp14:anchorId="03F3EA34" wp14:editId="02D11FDA">
                 <wp:simplePos x="0" y="0"/>
                 <wp:positionH relativeFrom="column">
-                  <wp:posOffset>492790</wp:posOffset>
+                  <wp:posOffset>492981</wp:posOffset>
                 </wp:positionH>
                 <wp:positionV relativeFrom="paragraph">
-                  <wp:posOffset>27377</wp:posOffset>
+                  <wp:posOffset>23854</wp:posOffset>
                 </wp:positionV>
-                <wp:extent cx="5464772" cy="7223977"/>
+                <wp:extent cx="4424163" cy="7223977"/>
                 <wp:effectExtent l="0" t="0" r="0" b="0"/>
                 <wp:wrapNone/>
-                <wp:docPr id="229" name="Group 229" descr="text and map "/>
+                <wp:docPr id="24" name="Group 24" descr="text and map "/>
                 <wp:cNvGraphicFramePr/>
                 <a:graphic xmlns:a="http://schemas.openxmlformats.org/drawingml/2006/main">
                   <a:graphicData uri="http://schemas.microsoft.com/office/word/2010/wordprocessingGroup">
@@ -4585,42 +5021,13 @@
                       <wpg:grpSpPr>
                         <a:xfrm>
                           <a:off x="0" y="0"/>
-                          <a:ext cx="5170065" cy="7223977"/>
+                          <a:ext cx="4424163" cy="7223977"/>
                           <a:chOff x="0" y="0"/>
-                          <a:chExt cx="5170065" cy="7223977"/>
+                          <a:chExt cx="4424163" cy="7223977"/>
                         </a:xfrm>
                       </wpg:grpSpPr>
-                      <pic:pic xmlns:pic="http://schemas.openxmlformats.org/drawingml/2006/picture">
-                        <pic:nvPicPr>
-                          <pic:cNvPr id="230" name="Graphic 230"/>
-                          <pic:cNvPicPr>
-                            <a:picLocks noChangeAspect="1"/>
-                          </pic:cNvPicPr>
-                        </pic:nvPicPr>
-                        <pic:blipFill>
-                          <a:blip r:embed="rId9">
-                            <a:extLst>
-                              <a:ext uri="{28A0092B-C50C-407E-A947-70E740481C1C}">
-                                <a14:useLocalDpi xmlns:a14="http://schemas.microsoft.com/office/drawing/2010/main" val="0"/>
-                              </a:ext>
-                            </a:extLst>
-                          </a:blip>
-                          <a:stretch>
-                            <a:fillRect/>
-                          </a:stretch>
-                        </pic:blipFill>
-                        <pic:spPr>
-                          <a:xfrm>
-                            <a:off x="403888" y="914400"/>
-                            <a:ext cx="4766177" cy="2743200"/>
-                          </a:xfrm>
-                          <a:prstGeom prst="rect">
-                            <a:avLst/>
-                          </a:prstGeom>
-                        </pic:spPr>
-                      </pic:pic>
                       <wps:wsp>
-                        <wps:cNvPr id="231" name="Rectangle 231"/>
+                        <wps:cNvPr id="26" name="Rectangle 26"/>
                         <wps:cNvSpPr/>
                         <wps:spPr>
                           <a:xfrm>
@@ -4680,7 +5087,7 @@
                                 <w:rPr>
                                   <w:color w:val="373545" w:themeColor="text2"/>
                                 </w:rPr>
-                                <w:t>Appendix A: Datasheets</w:t>
+                                <w:t>Fall Meeting Notes</w:t>
                               </w:r>
                             </w:p>
                             <w:p>
@@ -4695,7 +5102,7 @@
                                 <w:rPr>
                                   <w:color w:val="373545" w:themeColor="text2"/>
                                 </w:rPr>
-                                <w:t>Appendix B: Source Code</w:t>
+                                <w:t>Spring Weekly Reports</w:t>
                               </w:r>
                             </w:p>
                             <w:p>
@@ -4722,7 +5129,7 @@
                         </wps:bodyPr>
                       </wps:wsp>
                       <wps:wsp>
-                        <wps:cNvPr id="232" name="Text Box 232"/>
+                        <wps:cNvPr id="30" name="Text Box 30"/>
                         <wps:cNvSpPr txBox="1"/>
                         <wps:spPr>
                           <a:xfrm>
@@ -4756,7 +5163,7 @@
                                   <w:color w:val="373545" w:themeColor="text2"/>
                                   <w:szCs w:val="44"/>
                                 </w:rPr>
-                                <w:t>Appendices</w:t>
+                                <w:t>Progress Updates</w:t>
                               </w:r>
                             </w:p>
                             <w:p>
@@ -4778,16 +5185,16 @@
                     </wpg:wgp>
                   </a:graphicData>
                 </a:graphic>
+                <wp14:sizeRelH relativeFrom="margin">
+                  <wp14:pctWidth>0</wp14:pctWidth>
+                </wp14:sizeRelH>
               </wp:anchor>
             </w:drawing>
           </mc:Choice>
           <mc:Fallback>
             <w:pict>
-              <v:group w14:anchorId="7408980C" id="Group 229" o:spid="_x0000_s1060" alt="text and map " style="position:absolute;margin-left:38.8pt;margin-top:2.15pt;width:430.3pt;height:568.8pt;z-index:251886592" coordsize="51700,72239" o:gfxdata="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